<commit_message>
border fix title page
</commit_message>
<xml_diff>
--- a/documents/final report/final_report.docx
+++ b/documents/final report/final_report.docx
@@ -7,7 +7,6 @@
         <w:autoSpaceDE w:val="0"/>
         <w:autoSpaceDN w:val="0"/>
         <w:adjustRightInd w:val="0"/>
-        <w:spacing w:line="400" w:lineRule="exact"/>
         <w:jc w:val="left"/>
         <w:rPr>
           <w:rFonts w:cs="Arial"/>
@@ -31,7 +30,6 @@
         <w:autoSpaceDE w:val="0"/>
         <w:autoSpaceDN w:val="0"/>
         <w:adjustRightInd w:val="0"/>
-        <w:spacing w:line="400" w:lineRule="exact"/>
         <w:jc w:val="left"/>
         <w:rPr>
           <w:rFonts w:cs="Arial"/>
@@ -46,7 +44,6 @@
         <w:autoSpaceDE w:val="0"/>
         <w:autoSpaceDN w:val="0"/>
         <w:adjustRightInd w:val="0"/>
-        <w:spacing w:line="400" w:lineRule="exact"/>
         <w:jc w:val="left"/>
         <w:rPr>
           <w:rFonts w:cs="Arial"/>
@@ -70,7 +67,6 @@
         <w:autoSpaceDE w:val="0"/>
         <w:autoSpaceDN w:val="0"/>
         <w:adjustRightInd w:val="0"/>
-        <w:spacing w:line="400" w:lineRule="exact"/>
         <w:jc w:val="left"/>
         <w:rPr>
           <w:rFonts w:cs="Arial"/>
@@ -85,7 +81,6 @@
         <w:autoSpaceDE w:val="0"/>
         <w:autoSpaceDN w:val="0"/>
         <w:adjustRightInd w:val="0"/>
-        <w:spacing w:line="400" w:lineRule="exact"/>
         <w:jc w:val="left"/>
         <w:rPr>
           <w:rFonts w:cs="Arial"/>
@@ -223,31 +218,6 @@
         <w:jc w:val="left"/>
         <w:rPr>
           <w:rFonts w:cs="Arial"/>
-          <w:lang w:eastAsia="en-GB"/>
-        </w:rPr>
-      </w:pPr>
-    </w:p>
-    <w:p>
-      <w:pPr>
-        <w:autoSpaceDE w:val="0"/>
-        <w:autoSpaceDN w:val="0"/>
-        <w:adjustRightInd w:val="0"/>
-        <w:jc w:val="left"/>
-        <w:rPr>
-          <w:rFonts w:cs="Arial"/>
-          <w:szCs w:val="24"/>
-          <w:lang w:eastAsia="en-GB"/>
-        </w:rPr>
-      </w:pPr>
-    </w:p>
-    <w:p>
-      <w:pPr>
-        <w:autoSpaceDE w:val="0"/>
-        <w:autoSpaceDN w:val="0"/>
-        <w:adjustRightInd w:val="0"/>
-        <w:jc w:val="center"/>
-        <w:rPr>
-          <w:rFonts w:cs="Arial"/>
           <w:szCs w:val="24"/>
           <w:lang w:eastAsia="en-GB"/>
         </w:rPr>
@@ -260,10 +230,18 @@
           <w:lang w:eastAsia="en-GB"/>
         </w:rPr>
         <w:drawing>
-          <wp:inline distT="0" distB="0" distL="0" distR="0" wp14:anchorId="567D40E5" wp14:editId="1E2F6F9A">
-            <wp:extent cx="3179135" cy="3390793"/>
-            <wp:effectExtent l="0" t="0" r="2540" b="635"/>
-            <wp:docPr id="3" name="Picture 3" descr="C:\Users\Jeremy\Documents\GitHub\ee4-FYP\documents\Imperial_College_London_crest.svg.png"/>
+          <wp:anchor distT="0" distB="0" distL="114300" distR="114300" simplePos="0" relativeHeight="251658240" behindDoc="0" locked="0" layoutInCell="1" allowOverlap="1">
+            <wp:simplePos x="0" y="0"/>
+            <wp:positionH relativeFrom="margin">
+              <wp:align>center</wp:align>
+            </wp:positionH>
+            <wp:positionV relativeFrom="paragraph">
+              <wp:posOffset>272074</wp:posOffset>
+            </wp:positionV>
+            <wp:extent cx="3397885" cy="3623310"/>
+            <wp:effectExtent l="0" t="0" r="0" b="0"/>
+            <wp:wrapTopAndBottom/>
+            <wp:docPr id="4" name="Picture 4" descr="C:\Users\Jeremy\Documents\GitHub\ee4-FYP\documents\Imperial_College_London_crest.svg.png"/>
             <wp:cNvGraphicFramePr>
               <a:graphicFrameLocks xmlns:a="http://schemas.openxmlformats.org/drawingml/2006/main" noChangeAspect="1"/>
             </wp:cNvGraphicFramePr>
@@ -292,7 +270,7 @@
                   <pic:spPr bwMode="auto">
                     <a:xfrm>
                       <a:off x="0" y="0"/>
-                      <a:ext cx="3212004" cy="3425850"/>
+                      <a:ext cx="3397885" cy="3623310"/>
                     </a:xfrm>
                     <a:prstGeom prst="rect">
                       <a:avLst/>
@@ -305,7 +283,13 @@
                 </pic:pic>
               </a:graphicData>
             </a:graphic>
-          </wp:inline>
+            <wp14:sizeRelH relativeFrom="margin">
+              <wp14:pctWidth>0</wp14:pctWidth>
+            </wp14:sizeRelH>
+            <wp14:sizeRelV relativeFrom="margin">
+              <wp14:pctHeight>0</wp14:pctHeight>
+            </wp14:sizeRelV>
+          </wp:anchor>
         </w:drawing>
       </w:r>
     </w:p>
@@ -327,7 +311,6 @@
         <w:autoSpaceDE w:val="0"/>
         <w:autoSpaceDN w:val="0"/>
         <w:adjustRightInd w:val="0"/>
-        <w:ind w:left="2160" w:hanging="2160"/>
         <w:jc w:val="left"/>
         <w:rPr>
           <w:rFonts w:cs="Arial"/>
@@ -336,119 +319,347 @@
         </w:rPr>
       </w:pPr>
     </w:p>
-    <w:p>
-      <w:pPr>
-        <w:autoSpaceDE w:val="0"/>
-        <w:autoSpaceDN w:val="0"/>
-        <w:adjustRightInd w:val="0"/>
-        <w:ind w:left="2160" w:hanging="2160"/>
-        <w:jc w:val="left"/>
-        <w:rPr>
-          <w:rFonts w:cs="Arial"/>
-          <w:b/>
-          <w:szCs w:val="24"/>
-          <w:lang w:eastAsia="en-GB"/>
-        </w:rPr>
-      </w:pPr>
-      <w:r>
-        <w:rPr>
-          <w:rFonts w:cs="Arial"/>
-          <w:szCs w:val="24"/>
-          <w:lang w:eastAsia="en-GB"/>
-        </w:rPr>
-        <w:t>Project Title:</w:t>
-      </w:r>
-      <w:r>
-        <w:rPr>
-          <w:rFonts w:cs="Arial"/>
-          <w:b/>
-          <w:szCs w:val="24"/>
-          <w:lang w:eastAsia="en-GB"/>
-        </w:rPr>
-        <w:t xml:space="preserve">  </w:t>
-      </w:r>
-      <w:r>
-        <w:rPr>
-          <w:rFonts w:cs="Arial"/>
-          <w:b/>
-          <w:szCs w:val="24"/>
-          <w:lang w:eastAsia="en-GB"/>
-        </w:rPr>
-        <w:tab/>
-        <w:t>Distributed Road Traffic Speed Monitoring</w:t>
-      </w:r>
-    </w:p>
-    <w:p>
-      <w:pPr>
-        <w:autoSpaceDE w:val="0"/>
-        <w:autoSpaceDN w:val="0"/>
-        <w:adjustRightInd w:val="0"/>
-        <w:ind w:left="2160" w:hanging="2160"/>
-        <w:jc w:val="left"/>
-        <w:rPr>
-          <w:rFonts w:cs="Arial"/>
-          <w:b/>
-          <w:szCs w:val="24"/>
-          <w:lang w:eastAsia="en-GB"/>
-        </w:rPr>
-      </w:pPr>
-    </w:p>
-    <w:p>
-      <w:pPr>
-        <w:autoSpaceDE w:val="0"/>
-        <w:autoSpaceDN w:val="0"/>
-        <w:adjustRightInd w:val="0"/>
-        <w:jc w:val="left"/>
-        <w:rPr>
-          <w:rFonts w:cs="Arial"/>
-          <w:b/>
-          <w:szCs w:val="24"/>
-          <w:lang w:eastAsia="en-GB"/>
-        </w:rPr>
-      </w:pPr>
-      <w:r>
-        <w:rPr>
-          <w:rFonts w:cs="Arial"/>
-          <w:szCs w:val="24"/>
-          <w:lang w:eastAsia="en-GB"/>
-        </w:rPr>
-        <w:t>Student:</w:t>
-      </w:r>
-      <w:r>
-        <w:rPr>
-          <w:rFonts w:cs="Arial"/>
-          <w:szCs w:val="24"/>
-          <w:lang w:eastAsia="en-GB"/>
-        </w:rPr>
-        <w:tab/>
-      </w:r>
-      <w:r>
-        <w:rPr>
-          <w:rFonts w:cs="Arial"/>
-          <w:szCs w:val="24"/>
-          <w:lang w:eastAsia="en-GB"/>
-        </w:rPr>
-        <w:tab/>
-      </w:r>
-      <w:r>
-        <w:rPr>
-          <w:rFonts w:cs="Arial"/>
-          <w:b/>
-          <w:szCs w:val="24"/>
-          <w:lang w:eastAsia="en-GB"/>
-        </w:rPr>
-        <w:t>Jeremy Chan</w:t>
-      </w:r>
-      <w:r>
-        <w:rPr>
-          <w:rFonts w:cs="Arial"/>
-          <w:b/>
-          <w:szCs w:val="24"/>
-          <w:lang w:eastAsia="en-GB"/>
-        </w:rPr>
-        <w:t xml:space="preserve"> </w:t>
-      </w:r>
-    </w:p>
+    <w:tbl>
+      <w:tblPr>
+        <w:tblStyle w:val="TableGrid"/>
+        <w:tblW w:w="9214" w:type="dxa"/>
+        <w:tblBorders>
+          <w:top w:val="none" w:sz="0" w:space="0" w:color="auto"/>
+          <w:left w:val="none" w:sz="0" w:space="0" w:color="auto"/>
+          <w:bottom w:val="none" w:sz="0" w:space="0" w:color="auto"/>
+          <w:right w:val="none" w:sz="0" w:space="0" w:color="auto"/>
+          <w:insideH w:val="none" w:sz="0" w:space="0" w:color="auto"/>
+          <w:insideV w:val="none" w:sz="0" w:space="0" w:color="auto"/>
+        </w:tblBorders>
+        <w:tblLayout w:type="fixed"/>
+        <w:tblLook w:val="04A0" w:firstRow="1" w:lastRow="0" w:firstColumn="1" w:lastColumn="0" w:noHBand="0" w:noVBand="1"/>
+      </w:tblPr>
+      <w:tblGrid>
+        <w:gridCol w:w="2608"/>
+        <w:gridCol w:w="6606"/>
+      </w:tblGrid>
+      <w:tr>
+        <w:tc>
+          <w:tcPr>
+            <w:tcW w:w="2608" w:type="dxa"/>
+          </w:tcPr>
+          <w:p>
+            <w:pPr>
+              <w:autoSpaceDE w:val="0"/>
+              <w:autoSpaceDN w:val="0"/>
+              <w:adjustRightInd w:val="0"/>
+              <w:spacing w:line="360" w:lineRule="auto"/>
+              <w:jc w:val="left"/>
+              <w:rPr>
+                <w:rFonts w:cs="Arial"/>
+                <w:szCs w:val="24"/>
+                <w:lang w:eastAsia="en-GB"/>
+              </w:rPr>
+            </w:pPr>
+            <w:r>
+              <w:t xml:space="preserve">Project </w:t>
+            </w:r>
+            <w:r>
+              <w:t>T</w:t>
+            </w:r>
+            <w:r>
+              <w:t>itle:</w:t>
+            </w:r>
+            <w:r>
+              <w:t xml:space="preserve">  </w:t>
+            </w:r>
+          </w:p>
+        </w:tc>
+        <w:tc>
+          <w:tcPr>
+            <w:tcW w:w="6606" w:type="dxa"/>
+          </w:tcPr>
+          <w:p>
+            <w:pPr>
+              <w:autoSpaceDE w:val="0"/>
+              <w:autoSpaceDN w:val="0"/>
+              <w:adjustRightInd w:val="0"/>
+              <w:spacing w:line="360" w:lineRule="auto"/>
+              <w:jc w:val="left"/>
+              <w:rPr>
+                <w:rFonts w:cs="Arial"/>
+                <w:b/>
+                <w:szCs w:val="24"/>
+                <w:lang w:eastAsia="en-GB"/>
+              </w:rPr>
+            </w:pPr>
+            <w:r>
+              <w:rPr>
+                <w:b/>
+              </w:rPr>
+              <w:t>Distributed Road Traffic Speed Monitoring</w:t>
+            </w:r>
+          </w:p>
+        </w:tc>
+      </w:tr>
+      <w:tr>
+        <w:tc>
+          <w:tcPr>
+            <w:tcW w:w="2608" w:type="dxa"/>
+          </w:tcPr>
+          <w:p>
+            <w:pPr>
+              <w:autoSpaceDE w:val="0"/>
+              <w:autoSpaceDN w:val="0"/>
+              <w:adjustRightInd w:val="0"/>
+              <w:spacing w:line="360" w:lineRule="auto"/>
+              <w:jc w:val="left"/>
+              <w:rPr>
+                <w:rFonts w:cs="Arial"/>
+                <w:szCs w:val="24"/>
+                <w:lang w:eastAsia="en-GB"/>
+              </w:rPr>
+            </w:pPr>
+            <w:r>
+              <w:t>Student</w:t>
+            </w:r>
+            <w:r>
+              <w:t>:</w:t>
+            </w:r>
+          </w:p>
+        </w:tc>
+        <w:tc>
+          <w:tcPr>
+            <w:tcW w:w="6606" w:type="dxa"/>
+          </w:tcPr>
+          <w:p>
+            <w:pPr>
+              <w:autoSpaceDE w:val="0"/>
+              <w:autoSpaceDN w:val="0"/>
+              <w:adjustRightInd w:val="0"/>
+              <w:spacing w:line="360" w:lineRule="auto"/>
+              <w:jc w:val="left"/>
+              <w:rPr>
+                <w:rFonts w:cs="Arial"/>
+                <w:b/>
+                <w:szCs w:val="24"/>
+                <w:lang w:eastAsia="en-GB"/>
+              </w:rPr>
+            </w:pPr>
+            <w:r>
+              <w:rPr>
+                <w:b/>
+              </w:rPr>
+              <w:t>Jeremy Chan</w:t>
+            </w:r>
+          </w:p>
+        </w:tc>
+      </w:tr>
+      <w:tr>
+        <w:tc>
+          <w:tcPr>
+            <w:tcW w:w="2608" w:type="dxa"/>
+          </w:tcPr>
+          <w:p>
+            <w:pPr>
+              <w:autoSpaceDE w:val="0"/>
+              <w:autoSpaceDN w:val="0"/>
+              <w:adjustRightInd w:val="0"/>
+              <w:spacing w:line="360" w:lineRule="auto"/>
+              <w:jc w:val="left"/>
+              <w:rPr>
+                <w:rFonts w:cs="Arial"/>
+                <w:szCs w:val="24"/>
+                <w:lang w:eastAsia="en-GB"/>
+              </w:rPr>
+            </w:pPr>
+            <w:r>
+              <w:rPr>
+                <w:rFonts w:cs="Arial"/>
+                <w:szCs w:val="24"/>
+                <w:lang w:eastAsia="en-GB"/>
+              </w:rPr>
+              <w:t>CID:</w:t>
+            </w:r>
+          </w:p>
+        </w:tc>
+        <w:tc>
+          <w:tcPr>
+            <w:tcW w:w="6606" w:type="dxa"/>
+          </w:tcPr>
+          <w:p>
+            <w:pPr>
+              <w:autoSpaceDE w:val="0"/>
+              <w:autoSpaceDN w:val="0"/>
+              <w:adjustRightInd w:val="0"/>
+              <w:spacing w:line="360" w:lineRule="auto"/>
+              <w:jc w:val="left"/>
+              <w:rPr>
+                <w:rFonts w:cs="Arial"/>
+                <w:b/>
+                <w:szCs w:val="24"/>
+                <w:lang w:eastAsia="en-GB"/>
+              </w:rPr>
+            </w:pPr>
+            <w:r>
+              <w:rPr>
+                <w:rFonts w:cs="Arial"/>
+                <w:b/>
+                <w:szCs w:val="24"/>
+                <w:lang w:eastAsia="en-GB"/>
+              </w:rPr>
+              <w:t>00818433</w:t>
+            </w:r>
+          </w:p>
+        </w:tc>
+      </w:tr>
+      <w:tr>
+        <w:tc>
+          <w:tcPr>
+            <w:tcW w:w="2608" w:type="dxa"/>
+          </w:tcPr>
+          <w:p>
+            <w:pPr>
+              <w:autoSpaceDE w:val="0"/>
+              <w:autoSpaceDN w:val="0"/>
+              <w:adjustRightInd w:val="0"/>
+              <w:spacing w:line="360" w:lineRule="auto"/>
+              <w:jc w:val="left"/>
+              <w:rPr>
+                <w:rFonts w:cs="Arial"/>
+                <w:szCs w:val="24"/>
+                <w:lang w:eastAsia="en-GB"/>
+              </w:rPr>
+            </w:pPr>
+            <w:r>
+              <w:rPr>
+                <w:rFonts w:cs="Arial"/>
+                <w:szCs w:val="24"/>
+                <w:lang w:eastAsia="en-GB"/>
+              </w:rPr>
+              <w:t xml:space="preserve">Course: </w:t>
+            </w:r>
+          </w:p>
+        </w:tc>
+        <w:tc>
+          <w:tcPr>
+            <w:tcW w:w="6606" w:type="dxa"/>
+          </w:tcPr>
+          <w:p>
+            <w:pPr>
+              <w:autoSpaceDE w:val="0"/>
+              <w:autoSpaceDN w:val="0"/>
+              <w:adjustRightInd w:val="0"/>
+              <w:spacing w:line="360" w:lineRule="auto"/>
+              <w:jc w:val="left"/>
+              <w:rPr>
+                <w:rFonts w:cs="Arial"/>
+                <w:b/>
+                <w:szCs w:val="24"/>
+                <w:lang w:eastAsia="en-GB"/>
+              </w:rPr>
+            </w:pPr>
+            <w:r>
+              <w:rPr>
+                <w:rFonts w:cs="Arial"/>
+                <w:b/>
+                <w:szCs w:val="24"/>
+                <w:lang w:eastAsia="en-GB"/>
+              </w:rPr>
+              <w:t>4T</w:t>
+            </w:r>
+          </w:p>
+        </w:tc>
+      </w:tr>
+      <w:tr>
+        <w:tc>
+          <w:tcPr>
+            <w:tcW w:w="2608" w:type="dxa"/>
+          </w:tcPr>
+          <w:p>
+            <w:pPr>
+              <w:pStyle w:val="titlepage"/>
+            </w:pPr>
+            <w:r>
+              <w:t>Project Supervisor:</w:t>
+            </w:r>
+          </w:p>
+        </w:tc>
+        <w:tc>
+          <w:tcPr>
+            <w:tcW w:w="6606" w:type="dxa"/>
+          </w:tcPr>
+          <w:p>
+            <w:pPr>
+              <w:autoSpaceDE w:val="0"/>
+              <w:autoSpaceDN w:val="0"/>
+              <w:adjustRightInd w:val="0"/>
+              <w:spacing w:line="360" w:lineRule="auto"/>
+              <w:jc w:val="left"/>
+              <w:rPr>
+                <w:rFonts w:cs="Arial"/>
+                <w:b/>
+                <w:szCs w:val="24"/>
+                <w:lang w:eastAsia="en-GB"/>
+              </w:rPr>
+            </w:pPr>
+            <w:proofErr w:type="spellStart"/>
+            <w:r>
+              <w:rPr>
+                <w:b/>
+              </w:rPr>
+              <w:t>Dr.</w:t>
+            </w:r>
+            <w:proofErr w:type="spellEnd"/>
+            <w:r>
+              <w:rPr>
+                <w:b/>
+              </w:rPr>
+              <w:t xml:space="preserve"> Ed Stott</w:t>
+            </w:r>
+            <w:bookmarkStart w:id="0" w:name="_GoBack"/>
+            <w:bookmarkEnd w:id="0"/>
+          </w:p>
+        </w:tc>
+      </w:tr>
+      <w:tr>
+        <w:tc>
+          <w:tcPr>
+            <w:tcW w:w="2608" w:type="dxa"/>
+          </w:tcPr>
+          <w:p>
+            <w:pPr>
+              <w:pStyle w:val="titlepage"/>
+            </w:pPr>
+            <w:r>
+              <w:t>Second Marker:</w:t>
+            </w:r>
+          </w:p>
+        </w:tc>
+        <w:tc>
+          <w:tcPr>
+            <w:tcW w:w="6606" w:type="dxa"/>
+          </w:tcPr>
+          <w:p>
+            <w:pPr>
+              <w:pStyle w:val="titlepage"/>
+              <w:rPr>
+                <w:b/>
+              </w:rPr>
+            </w:pPr>
+            <w:proofErr w:type="spellStart"/>
+            <w:r>
+              <w:rPr>
+                <w:b/>
+              </w:rPr>
+              <w:t>Dr.</w:t>
+            </w:r>
+            <w:proofErr w:type="spellEnd"/>
+            <w:r>
+              <w:rPr>
+                <w:b/>
+              </w:rPr>
+              <w:t xml:space="preserve"> Christos Papavassiliou</w:t>
+            </w:r>
+          </w:p>
+        </w:tc>
+      </w:tr>
+    </w:tbl>
     <w:p>
       <w:pPr>
         <w:autoSpaceDE w:val="0"/>
@@ -464,854 +675,32 @@
     </w:p>
     <w:p>
       <w:pPr>
-        <w:autoSpaceDE w:val="0"/>
-        <w:autoSpaceDN w:val="0"/>
-        <w:adjustRightInd w:val="0"/>
-        <w:jc w:val="left"/>
-        <w:rPr>
-          <w:rFonts w:cs="Arial"/>
-          <w:szCs w:val="24"/>
-          <w:lang w:eastAsia="en-GB"/>
-        </w:rPr>
-      </w:pPr>
-      <w:r>
-        <w:rPr>
-          <w:rFonts w:cs="Arial"/>
-          <w:szCs w:val="24"/>
-          <w:lang w:eastAsia="en-GB"/>
-        </w:rPr>
-        <w:t>CID:</w:t>
-      </w:r>
-      <w:r>
-        <w:rPr>
-          <w:rFonts w:cs="Arial"/>
-          <w:szCs w:val="24"/>
-          <w:lang w:eastAsia="en-GB"/>
-        </w:rPr>
-        <w:tab/>
-      </w:r>
-      <w:r>
-        <w:rPr>
-          <w:rFonts w:cs="Arial"/>
-          <w:szCs w:val="24"/>
-          <w:lang w:eastAsia="en-GB"/>
-        </w:rPr>
-        <w:tab/>
-      </w:r>
-      <w:r>
-        <w:rPr>
-          <w:rFonts w:cs="Arial"/>
-          <w:szCs w:val="24"/>
-          <w:lang w:eastAsia="en-GB"/>
-        </w:rPr>
-        <w:tab/>
-      </w:r>
-      <w:r>
-        <w:rPr>
-          <w:rFonts w:cs="Arial"/>
-          <w:b/>
-          <w:szCs w:val="24"/>
-          <w:lang w:eastAsia="en-GB"/>
-        </w:rPr>
-        <w:t>00818433</w:t>
-      </w:r>
-    </w:p>
-    <w:p>
-      <w:pPr>
-        <w:autoSpaceDE w:val="0"/>
-        <w:autoSpaceDN w:val="0"/>
-        <w:adjustRightInd w:val="0"/>
-        <w:jc w:val="left"/>
-        <w:rPr>
-          <w:rFonts w:cs="Arial"/>
-          <w:szCs w:val="24"/>
-          <w:lang w:eastAsia="en-GB"/>
-        </w:rPr>
-      </w:pPr>
-    </w:p>
-    <w:p>
-      <w:pPr>
-        <w:autoSpaceDE w:val="0"/>
-        <w:autoSpaceDN w:val="0"/>
-        <w:adjustRightInd w:val="0"/>
-        <w:jc w:val="left"/>
-        <w:rPr>
-          <w:rFonts w:cs="Arial"/>
-          <w:i/>
-          <w:szCs w:val="24"/>
-          <w:lang w:eastAsia="en-GB"/>
-        </w:rPr>
-      </w:pPr>
-      <w:r>
-        <w:rPr>
-          <w:rFonts w:cs="Arial"/>
-          <w:szCs w:val="24"/>
-          <w:lang w:eastAsia="en-GB"/>
-        </w:rPr>
-        <w:t>Course:</w:t>
-      </w:r>
-      <w:r>
-        <w:rPr>
-          <w:rFonts w:cs="Arial"/>
-          <w:szCs w:val="24"/>
-          <w:lang w:eastAsia="en-GB"/>
-        </w:rPr>
-        <w:tab/>
-      </w:r>
-      <w:r>
-        <w:rPr>
-          <w:rFonts w:cs="Arial"/>
-          <w:szCs w:val="24"/>
-          <w:lang w:eastAsia="en-GB"/>
-        </w:rPr>
-        <w:tab/>
-      </w:r>
-      <w:r>
-        <w:rPr>
-          <w:rFonts w:cs="Arial"/>
-          <w:b/>
-          <w:szCs w:val="24"/>
-          <w:lang w:eastAsia="en-GB"/>
-        </w:rPr>
-        <w:t>4T</w:t>
-      </w:r>
-    </w:p>
-    <w:p>
-      <w:pPr>
-        <w:autoSpaceDE w:val="0"/>
-        <w:autoSpaceDN w:val="0"/>
-        <w:adjustRightInd w:val="0"/>
-        <w:jc w:val="left"/>
-        <w:rPr>
-          <w:rFonts w:cs="Arial"/>
-          <w:szCs w:val="24"/>
-          <w:lang w:eastAsia="en-GB"/>
-        </w:rPr>
-      </w:pPr>
-    </w:p>
-    <w:p>
-      <w:pPr>
-        <w:autoSpaceDE w:val="0"/>
-        <w:autoSpaceDN w:val="0"/>
-        <w:adjustRightInd w:val="0"/>
-        <w:jc w:val="left"/>
-        <w:rPr>
-          <w:rFonts w:cs="Arial"/>
-          <w:szCs w:val="24"/>
-          <w:lang w:eastAsia="en-GB"/>
-        </w:rPr>
-      </w:pPr>
-      <w:r>
-        <w:rPr>
-          <w:rFonts w:cs="Arial"/>
-          <w:szCs w:val="24"/>
-          <w:lang w:eastAsia="en-GB"/>
-        </w:rPr>
-        <w:t xml:space="preserve">Project Supervisor: </w:t>
-      </w:r>
-      <w:r>
-        <w:rPr>
-          <w:rFonts w:cs="Arial"/>
-          <w:szCs w:val="24"/>
-          <w:lang w:eastAsia="en-GB"/>
-        </w:rPr>
-        <w:tab/>
-      </w:r>
-      <w:proofErr w:type="spellStart"/>
-      <w:r>
-        <w:rPr>
-          <w:rFonts w:cs="Arial"/>
-          <w:b/>
-          <w:szCs w:val="24"/>
-          <w:lang w:eastAsia="en-GB"/>
-        </w:rPr>
-        <w:t>Dr.</w:t>
-      </w:r>
-      <w:proofErr w:type="spellEnd"/>
-      <w:r>
-        <w:rPr>
-          <w:rFonts w:cs="Arial"/>
-          <w:b/>
-          <w:szCs w:val="24"/>
-          <w:lang w:eastAsia="en-GB"/>
-        </w:rPr>
-        <w:t xml:space="preserve"> Ed Stott</w:t>
-      </w:r>
-    </w:p>
-    <w:p>
-      <w:pPr>
-        <w:autoSpaceDE w:val="0"/>
-        <w:autoSpaceDN w:val="0"/>
-        <w:adjustRightInd w:val="0"/>
-        <w:jc w:val="left"/>
-        <w:rPr>
-          <w:rFonts w:cs="Arial"/>
-          <w:szCs w:val="24"/>
-          <w:lang w:eastAsia="en-GB"/>
-        </w:rPr>
-      </w:pPr>
-    </w:p>
-    <w:p>
-      <w:pPr>
-        <w:autoSpaceDE w:val="0"/>
-        <w:autoSpaceDN w:val="0"/>
-        <w:adjustRightInd w:val="0"/>
-        <w:jc w:val="left"/>
-        <w:rPr>
-          <w:rFonts w:cs="Arial"/>
-          <w:b/>
-          <w:szCs w:val="24"/>
-          <w:lang w:eastAsia="en-GB"/>
-        </w:rPr>
-      </w:pPr>
-      <w:r>
-        <w:rPr>
-          <w:rFonts w:cs="Arial"/>
-          <w:szCs w:val="24"/>
-          <w:lang w:eastAsia="en-GB"/>
-        </w:rPr>
-        <w:t xml:space="preserve">Second Marker: </w:t>
-      </w:r>
-      <w:r>
-        <w:rPr>
-          <w:rFonts w:cs="Arial"/>
-          <w:szCs w:val="24"/>
-          <w:lang w:eastAsia="en-GB"/>
-        </w:rPr>
-        <w:tab/>
-      </w:r>
-      <w:proofErr w:type="spellStart"/>
-      <w:r>
-        <w:rPr>
-          <w:rFonts w:cs="Arial"/>
-          <w:b/>
-          <w:szCs w:val="24"/>
-          <w:lang w:eastAsia="en-GB"/>
-        </w:rPr>
-        <w:t>Dr</w:t>
-      </w:r>
-      <w:r>
-        <w:rPr>
-          <w:rFonts w:cs="Arial"/>
-          <w:b/>
-          <w:szCs w:val="24"/>
-          <w:lang w:eastAsia="en-GB"/>
-        </w:rPr>
-        <w:t>.</w:t>
-      </w:r>
-      <w:proofErr w:type="spellEnd"/>
-      <w:r>
-        <w:rPr>
-          <w:rFonts w:cs="Arial"/>
-          <w:b/>
-          <w:szCs w:val="24"/>
-          <w:lang w:eastAsia="en-GB"/>
-        </w:rPr>
-        <w:t xml:space="preserve"> C</w:t>
-      </w:r>
-      <w:r>
-        <w:rPr>
-          <w:rFonts w:cs="Arial"/>
-          <w:b/>
-          <w:szCs w:val="24"/>
-          <w:lang w:eastAsia="en-GB"/>
-        </w:rPr>
-        <w:t>hristos</w:t>
-      </w:r>
-      <w:r>
-        <w:rPr>
-          <w:rFonts w:cs="Arial"/>
-          <w:b/>
-          <w:szCs w:val="24"/>
-          <w:lang w:eastAsia="en-GB"/>
-        </w:rPr>
-        <w:t xml:space="preserve"> Papavassiliou</w:t>
-      </w:r>
-    </w:p>
-    <w:p>
-      <w:pPr>
         <w:pStyle w:val="Heading1"/>
         <w:numPr>
           <w:ilvl w:val="0"/>
           <w:numId w:val="0"/>
         </w:numPr>
       </w:pPr>
-      <w:bookmarkStart w:id="0" w:name="_Toc484368849"/>
-      <w:bookmarkStart w:id="1" w:name="_Toc484441833"/>
+      <w:bookmarkStart w:id="1" w:name="_Toc484368849"/>
+      <w:bookmarkStart w:id="2" w:name="_Toc484441833"/>
       <w:r>
         <w:lastRenderedPageBreak/>
         <w:t>Abstract</w:t>
       </w:r>
-      <w:bookmarkEnd w:id="0"/>
       <w:bookmarkEnd w:id="1"/>
+      <w:bookmarkEnd w:id="2"/>
     </w:p>
     <w:p/>
     <w:p>
-      <w:pPr>
-        <w:jc w:val="left"/>
-        <w:rPr>
-          <w:rFonts w:cs="Arial"/>
-          <w:szCs w:val="24"/>
-          <w:lang w:eastAsia="en-GB"/>
-        </w:rPr>
-      </w:pPr>
-      <w:r>
-        <w:rPr>
-          <w:rFonts w:cs="Arial"/>
-          <w:szCs w:val="24"/>
-          <w:lang w:eastAsia="en-GB"/>
-        </w:rPr>
-        <w:t xml:space="preserve">Speed cameras have been shown to </w:t>
-      </w:r>
-      <w:r>
-        <w:rPr>
-          <w:rFonts w:cs="Arial"/>
-          <w:szCs w:val="24"/>
-          <w:lang w:eastAsia="en-GB"/>
-        </w:rPr>
-        <w:t>slow traffic down</w:t>
-      </w:r>
-      <w:r>
-        <w:rPr>
-          <w:rFonts w:cs="Arial"/>
-          <w:szCs w:val="24"/>
-          <w:lang w:eastAsia="en-GB"/>
-        </w:rPr>
-        <w:t xml:space="preserve"> and prevent accidents.</w:t>
-      </w:r>
-      <w:r>
-        <w:rPr>
-          <w:rFonts w:cs="Arial"/>
-          <w:szCs w:val="24"/>
-          <w:lang w:eastAsia="en-GB"/>
-        </w:rPr>
-        <w:t xml:space="preserve"> </w:t>
-      </w:r>
-      <w:r>
-        <w:rPr>
-          <w:rFonts w:cs="Arial"/>
-          <w:szCs w:val="24"/>
-          <w:lang w:eastAsia="en-GB"/>
-        </w:rPr>
-        <w:t>Specifically, average speed cameras are more effective than fixed position cameras as they prevent speeding after the motorist has passed the camera.</w:t>
-      </w:r>
-      <w:r>
-        <w:rPr>
-          <w:rFonts w:cs="Arial"/>
-          <w:szCs w:val="24"/>
-          <w:lang w:eastAsia="en-GB"/>
-        </w:rPr>
-        <w:t xml:space="preserve"> </w:t>
-      </w:r>
-      <w:r>
-        <w:rPr>
-          <w:rFonts w:cs="Arial"/>
-          <w:szCs w:val="24"/>
-          <w:lang w:eastAsia="en-GB"/>
-        </w:rPr>
-        <w:t xml:space="preserve">However, </w:t>
-      </w:r>
-      <w:r>
-        <w:rPr>
-          <w:rFonts w:cs="Arial"/>
-          <w:szCs w:val="24"/>
-          <w:lang w:eastAsia="en-GB"/>
-        </w:rPr>
-        <w:t>around 84</w:t>
-      </w:r>
-      <w:r>
-        <w:rPr>
-          <w:rFonts w:cs="Arial"/>
-          <w:szCs w:val="24"/>
-          <w:lang w:eastAsia="en-GB"/>
-        </w:rPr>
-        <w:t xml:space="preserve">% </w:t>
-      </w:r>
-      <w:r>
-        <w:rPr>
-          <w:rFonts w:cs="Arial"/>
-          <w:szCs w:val="24"/>
-          <w:lang w:eastAsia="en-GB"/>
-        </w:rPr>
-        <w:fldChar w:fldCharType="begin"/>
-      </w:r>
-      <w:r>
-        <w:rPr>
-          <w:rFonts w:cs="Arial"/>
-          <w:szCs w:val="24"/>
-          <w:lang w:eastAsia="en-GB"/>
-        </w:rPr>
-        <w:instrText xml:space="preserve"> ADDIN ZOTERO_ITEM CSL_CITATION {"citationID":"a29seis0nfg","properties":{"formattedCitation":"[1]","plainCitation":"[1]"},"citationItems":[{"id":636,"uris":["http://zotero.org/users/2475447/items/M7R535MP"],"uri":["http://zotero.org/users/2475447/items/M7R535MP"],"itemData":{"id":636,"type":"webpage","title":"UK SPECS Speed Camera Locations including the latest sites","URL":"https://www.speedcamerasuk.com/specs-speed-camera-locations.htm","accessed":{"date-parts":[["2017",6,5]]}}}],"schema":"https://github.com/citation-style-language/schema/raw/master/csl-citation.json"} </w:instrText>
-      </w:r>
-      <w:r>
-        <w:rPr>
-          <w:rFonts w:cs="Arial"/>
-          <w:szCs w:val="24"/>
-          <w:lang w:eastAsia="en-GB"/>
-        </w:rPr>
-        <w:fldChar w:fldCharType="separate"/>
-      </w:r>
-      <w:r>
-        <w:t>[1]</w:t>
-      </w:r>
-      <w:r>
-        <w:rPr>
-          <w:rFonts w:cs="Arial"/>
-          <w:szCs w:val="24"/>
-          <w:lang w:eastAsia="en-GB"/>
-        </w:rPr>
-        <w:fldChar w:fldCharType="end"/>
-      </w:r>
-      <w:r>
-        <w:rPr>
-          <w:rFonts w:cs="Arial"/>
-          <w:szCs w:val="24"/>
-          <w:lang w:eastAsia="en-GB"/>
-        </w:rPr>
-        <w:t xml:space="preserve"> </w:t>
-      </w:r>
-      <w:r>
-        <w:rPr>
-          <w:rFonts w:cs="Arial"/>
-          <w:szCs w:val="24"/>
-          <w:lang w:eastAsia="en-GB"/>
-        </w:rPr>
-        <w:t xml:space="preserve">of the </w:t>
-      </w:r>
-      <w:r>
-        <w:rPr>
-          <w:rFonts w:cs="Arial"/>
-          <w:szCs w:val="24"/>
-          <w:lang w:eastAsia="en-GB"/>
-        </w:rPr>
-        <w:t xml:space="preserve">UK’s average speed cameras are placed on busy trunk </w:t>
-      </w:r>
-      <w:r>
-        <w:rPr>
-          <w:rFonts w:cs="Arial"/>
-          <w:szCs w:val="24"/>
-          <w:lang w:eastAsia="en-GB"/>
-        </w:rPr>
-        <w:t>routes</w:t>
-      </w:r>
-      <w:r>
-        <w:rPr>
-          <w:rFonts w:cs="Arial"/>
-          <w:szCs w:val="24"/>
-          <w:lang w:eastAsia="en-GB"/>
-        </w:rPr>
-        <w:t xml:space="preserve"> as it is not economically feasible to place them in rural areas</w:t>
-      </w:r>
-      <w:r>
-        <w:rPr>
-          <w:rFonts w:cs="Arial"/>
-          <w:szCs w:val="24"/>
-          <w:lang w:eastAsia="en-GB"/>
-        </w:rPr>
-        <w:t xml:space="preserve">. </w:t>
-      </w:r>
-      <w:r>
-        <w:t>Moreover, t</w:t>
-      </w:r>
-      <w:r>
-        <w:rPr>
-          <w:rFonts w:cs="Arial"/>
-          <w:szCs w:val="24"/>
-          <w:lang w:eastAsia="en-GB"/>
-        </w:rPr>
-        <w:t>he design of traditional speed cameras means their widespread deployment on residential roads would be detrimental to the streetscape.</w:t>
-      </w:r>
-    </w:p>
-    <w:p>
-      <w:pPr>
-        <w:jc w:val="left"/>
-        <w:rPr>
-          <w:rFonts w:cs="Arial"/>
-          <w:szCs w:val="24"/>
-          <w:lang w:eastAsia="en-GB"/>
-        </w:rPr>
-      </w:pPr>
-    </w:p>
-    <w:p>
-      <w:pPr>
-        <w:jc w:val="left"/>
-        <w:rPr>
-          <w:rFonts w:cs="Arial"/>
-          <w:szCs w:val="24"/>
-          <w:lang w:eastAsia="en-GB"/>
-        </w:rPr>
-      </w:pPr>
-      <w:r>
-        <w:rPr>
-          <w:rFonts w:cs="Arial"/>
-          <w:szCs w:val="24"/>
-          <w:lang w:eastAsia="en-GB"/>
-        </w:rPr>
-        <w:t xml:space="preserve">This project </w:t>
-      </w:r>
-      <w:r>
-        <w:rPr>
-          <w:rFonts w:cs="Arial"/>
-          <w:szCs w:val="24"/>
-          <w:lang w:eastAsia="en-GB"/>
-        </w:rPr>
-        <w:t xml:space="preserve">therefore </w:t>
-      </w:r>
-      <w:r>
-        <w:rPr>
-          <w:rFonts w:cs="Arial"/>
-          <w:szCs w:val="24"/>
-          <w:lang w:eastAsia="en-GB"/>
-        </w:rPr>
-        <w:t xml:space="preserve">enables </w:t>
-      </w:r>
-      <w:r>
-        <w:rPr>
-          <w:rFonts w:cs="Arial"/>
-          <w:szCs w:val="24"/>
-          <w:lang w:eastAsia="en-GB"/>
-        </w:rPr>
-        <w:t xml:space="preserve">the </w:t>
-      </w:r>
-      <w:r>
-        <w:rPr>
-          <w:rFonts w:cs="Arial"/>
-          <w:szCs w:val="24"/>
-          <w:lang w:eastAsia="en-GB"/>
-        </w:rPr>
-        <w:t>use of</w:t>
-      </w:r>
-      <w:r>
-        <w:rPr>
-          <w:rFonts w:cs="Arial"/>
-          <w:szCs w:val="24"/>
-          <w:lang w:eastAsia="en-GB"/>
-        </w:rPr>
-        <w:t xml:space="preserve"> average speed c</w:t>
-      </w:r>
-      <w:r>
-        <w:rPr>
-          <w:rFonts w:cs="Arial"/>
-          <w:szCs w:val="24"/>
-          <w:lang w:eastAsia="en-GB"/>
-        </w:rPr>
-        <w:t>ameras in</w:t>
-      </w:r>
-      <w:r>
-        <w:rPr>
-          <w:rFonts w:cs="Arial"/>
-          <w:szCs w:val="24"/>
-          <w:lang w:eastAsia="en-GB"/>
-        </w:rPr>
-        <w:t xml:space="preserve"> any area. It </w:t>
-      </w:r>
-      <w:r>
-        <w:rPr>
-          <w:rFonts w:cs="Arial"/>
-          <w:szCs w:val="24"/>
-          <w:lang w:eastAsia="en-GB"/>
-        </w:rPr>
-        <w:t xml:space="preserve">is a </w:t>
-      </w:r>
-      <w:r>
-        <w:rPr>
-          <w:rFonts w:cs="Arial"/>
-          <w:szCs w:val="24"/>
-          <w:lang w:eastAsia="en-GB"/>
-        </w:rPr>
-        <w:t>low-</w:t>
-      </w:r>
-      <w:r>
-        <w:rPr>
-          <w:rFonts w:cs="Arial"/>
-          <w:szCs w:val="24"/>
-          <w:lang w:eastAsia="en-GB"/>
-        </w:rPr>
-        <w:t xml:space="preserve">cost, distributed vehicle speed monitoring system that communities </w:t>
-      </w:r>
-      <w:r>
-        <w:rPr>
-          <w:rFonts w:cs="Arial"/>
-          <w:szCs w:val="24"/>
-          <w:lang w:eastAsia="en-GB"/>
-        </w:rPr>
-        <w:t>can</w:t>
-      </w:r>
-      <w:r>
-        <w:rPr>
-          <w:rFonts w:cs="Arial"/>
-          <w:szCs w:val="24"/>
-          <w:lang w:eastAsia="en-GB"/>
-        </w:rPr>
-        <w:t xml:space="preserve"> install themselves within private property next to a street. </w:t>
-      </w:r>
-      <w:r>
-        <w:rPr>
-          <w:rFonts w:cs="Arial"/>
-          <w:szCs w:val="24"/>
-          <w:lang w:eastAsia="en-GB"/>
-        </w:rPr>
-        <w:t>The system enables c</w:t>
-      </w:r>
-      <w:r>
-        <w:rPr>
-          <w:rFonts w:cs="Arial"/>
-          <w:szCs w:val="24"/>
-          <w:lang w:eastAsia="en-GB"/>
-        </w:rPr>
-        <w:t>ivilians</w:t>
-      </w:r>
-      <w:r>
-        <w:rPr>
-          <w:rFonts w:cs="Arial"/>
-          <w:szCs w:val="24"/>
-          <w:lang w:eastAsia="en-GB"/>
-        </w:rPr>
-        <w:t xml:space="preserve"> to</w:t>
-      </w:r>
-      <w:r>
-        <w:rPr>
-          <w:rFonts w:cs="Arial"/>
-          <w:szCs w:val="24"/>
-          <w:lang w:eastAsia="en-GB"/>
-        </w:rPr>
-        <w:t xml:space="preserve"> </w:t>
-      </w:r>
-      <w:r>
-        <w:rPr>
-          <w:rFonts w:cs="Arial"/>
-          <w:szCs w:val="24"/>
-          <w:lang w:eastAsia="en-GB"/>
-        </w:rPr>
-        <w:t xml:space="preserve">use </w:t>
-      </w:r>
-      <w:r>
-        <w:rPr>
-          <w:rFonts w:cs="Arial"/>
-          <w:szCs w:val="24"/>
-          <w:lang w:eastAsia="en-GB"/>
-        </w:rPr>
-        <w:t xml:space="preserve">their own personal cameras </w:t>
-      </w:r>
-      <w:r>
-        <w:rPr>
-          <w:rFonts w:cs="Arial"/>
-          <w:szCs w:val="24"/>
-          <w:lang w:eastAsia="en-GB"/>
-        </w:rPr>
-        <w:t xml:space="preserve">to detect </w:t>
-      </w:r>
-      <w:r>
-        <w:rPr>
-          <w:rFonts w:cs="Arial"/>
-          <w:szCs w:val="24"/>
-          <w:lang w:eastAsia="en-GB"/>
-        </w:rPr>
-        <w:t xml:space="preserve">and share license plate information </w:t>
-      </w:r>
-      <w:r>
-        <w:rPr>
-          <w:rFonts w:cs="Arial"/>
-          <w:szCs w:val="24"/>
-          <w:lang w:eastAsia="en-GB"/>
-        </w:rPr>
-        <w:t>by</w:t>
-      </w:r>
-      <w:r>
-        <w:rPr>
-          <w:rFonts w:cs="Arial"/>
-          <w:szCs w:val="24"/>
-          <w:lang w:eastAsia="en-GB"/>
-        </w:rPr>
-        <w:t xml:space="preserve"> leverag</w:t>
-      </w:r>
-      <w:r>
-        <w:rPr>
-          <w:rFonts w:cs="Arial"/>
-          <w:szCs w:val="24"/>
-          <w:lang w:eastAsia="en-GB"/>
-        </w:rPr>
-        <w:t>ing</w:t>
-      </w:r>
-      <w:r>
-        <w:rPr>
-          <w:rFonts w:cs="Arial"/>
-          <w:szCs w:val="24"/>
-          <w:lang w:eastAsia="en-GB"/>
-        </w:rPr>
-        <w:t xml:space="preserve"> computer vision </w:t>
-      </w:r>
-      <w:r>
-        <w:rPr>
-          <w:rFonts w:cs="Arial"/>
-          <w:szCs w:val="24"/>
-          <w:lang w:eastAsia="en-GB"/>
-        </w:rPr>
-        <w:t>algorithms</w:t>
-      </w:r>
-      <w:r>
-        <w:rPr>
-          <w:rFonts w:cs="Arial"/>
-          <w:szCs w:val="24"/>
-          <w:lang w:eastAsia="en-GB"/>
-        </w:rPr>
-        <w:t xml:space="preserve"> such as LBP and OCR</w:t>
-      </w:r>
-      <w:r>
-        <w:rPr>
-          <w:rFonts w:cs="Arial"/>
-          <w:szCs w:val="24"/>
-          <w:lang w:eastAsia="en-GB"/>
-        </w:rPr>
-        <w:t xml:space="preserve">. </w:t>
-      </w:r>
-      <w:r>
-        <w:rPr>
-          <w:rFonts w:cs="Arial"/>
-          <w:szCs w:val="24"/>
-          <w:lang w:eastAsia="en-GB"/>
-        </w:rPr>
-        <w:t>Plates</w:t>
-      </w:r>
-      <w:r>
-        <w:rPr>
-          <w:rFonts w:cs="Arial"/>
-          <w:szCs w:val="24"/>
-          <w:lang w:eastAsia="en-GB"/>
-        </w:rPr>
-        <w:t xml:space="preserve">, along with time and location data, are then </w:t>
-      </w:r>
-      <w:r>
-        <w:rPr>
-          <w:rFonts w:cs="Arial"/>
-          <w:szCs w:val="24"/>
-          <w:lang w:eastAsia="en-GB"/>
-        </w:rPr>
-        <w:t xml:space="preserve">directly </w:t>
-      </w:r>
-      <w:r>
-        <w:rPr>
-          <w:rFonts w:cs="Arial"/>
-          <w:szCs w:val="24"/>
-          <w:lang w:eastAsia="en-GB"/>
-        </w:rPr>
-        <w:t xml:space="preserve">broadcasted </w:t>
-      </w:r>
-      <w:r>
-        <w:rPr>
-          <w:rFonts w:cs="Arial"/>
-          <w:szCs w:val="24"/>
-          <w:lang w:eastAsia="en-GB"/>
-        </w:rPr>
-        <w:t>to other peers in the network</w:t>
-      </w:r>
-      <w:r>
-        <w:rPr>
-          <w:rFonts w:cs="Arial"/>
-          <w:szCs w:val="24"/>
-          <w:lang w:eastAsia="en-GB"/>
-        </w:rPr>
-        <w:t xml:space="preserve"> without the need for a central server</w:t>
-      </w:r>
-      <w:r>
-        <w:rPr>
-          <w:rFonts w:cs="Arial"/>
-          <w:szCs w:val="24"/>
-          <w:lang w:eastAsia="en-GB"/>
-        </w:rPr>
-        <w:t xml:space="preserve">. </w:t>
-      </w:r>
-      <w:r>
-        <w:rPr>
-          <w:rFonts w:cs="Arial"/>
-          <w:szCs w:val="24"/>
-          <w:lang w:eastAsia="en-GB"/>
-        </w:rPr>
-        <w:t>V</w:t>
-      </w:r>
-      <w:r>
-        <w:rPr>
-          <w:rFonts w:cs="Arial"/>
-          <w:szCs w:val="24"/>
-          <w:lang w:eastAsia="en-GB"/>
-        </w:rPr>
-        <w:t xml:space="preserve">iolations </w:t>
-      </w:r>
-      <w:r>
-        <w:rPr>
-          <w:rFonts w:cs="Arial"/>
-          <w:szCs w:val="24"/>
-          <w:lang w:eastAsia="en-GB"/>
-        </w:rPr>
-        <w:t>are detected based on the average speed method us</w:t>
-      </w:r>
-      <w:r>
-        <w:rPr>
-          <w:rFonts w:cs="Arial"/>
-          <w:szCs w:val="24"/>
-          <w:lang w:eastAsia="en-GB"/>
-        </w:rPr>
-        <w:t>ing public mapping data</w:t>
-      </w:r>
-      <w:r>
-        <w:rPr>
-          <w:rFonts w:cs="Arial"/>
-          <w:szCs w:val="24"/>
-          <w:lang w:eastAsia="en-GB"/>
-        </w:rPr>
-        <w:t xml:space="preserve">, </w:t>
-      </w:r>
-      <w:r>
-        <w:rPr>
-          <w:rFonts w:cs="Arial"/>
-          <w:szCs w:val="24"/>
-          <w:lang w:eastAsia="en-GB"/>
-        </w:rPr>
-        <w:t>and users notified</w:t>
-      </w:r>
-      <w:r>
-        <w:rPr>
-          <w:rFonts w:cs="Arial"/>
-          <w:szCs w:val="24"/>
-          <w:lang w:eastAsia="en-GB"/>
-        </w:rPr>
-        <w:t xml:space="preserve"> if an infraction occurs. Simulations, along with real world testing, show positive results under </w:t>
-      </w:r>
-      <w:r>
-        <w:rPr>
-          <w:rFonts w:cs="Arial"/>
-          <w:szCs w:val="24"/>
-          <w:lang w:eastAsia="en-GB"/>
-        </w:rPr>
-        <w:t>multiple</w:t>
-      </w:r>
-      <w:r>
-        <w:rPr>
-          <w:rFonts w:cs="Arial"/>
-          <w:szCs w:val="24"/>
-          <w:lang w:eastAsia="en-GB"/>
-        </w:rPr>
-        <w:t xml:space="preserve"> lighting and camera conditions.</w:t>
-      </w:r>
-      <w:r>
-        <w:rPr>
-          <w:rFonts w:cs="Arial"/>
-          <w:szCs w:val="24"/>
-          <w:lang w:eastAsia="en-GB"/>
-        </w:rPr>
-        <w:t xml:space="preserve"> </w:t>
-      </w:r>
-    </w:p>
-    <w:p>
-      <w:pPr>
-        <w:jc w:val="left"/>
-        <w:rPr>
-          <w:rFonts w:cs="Arial"/>
-          <w:b/>
-          <w:szCs w:val="24"/>
-          <w:lang w:eastAsia="en-GB"/>
-        </w:rPr>
-      </w:pPr>
+      <w:r>
+        <w:t>Speed cameras have been shown to slow traffic down and prevent accidents. Specifically, average speed cameras are more effective than fixed position cameras as they prevent speeding after the motorist has passed the camera. However, around 84% [1] of the UK’s average speed cameras are placed on busy trunk routes as it is not economically feasible to place them in rural areas. Moreover, the design of traditional speed cameras means their widespread deployment on residential roads would be detrimental to the streetscape.</w:t>
+      </w:r>
+    </w:p>
+    <w:p/>
+    <w:p>
+      <w:r>
+        <w:t>This project therefore enables the use of average speed cameras in any area. It is a low-cost, distributed vehicle speed monitoring system that communities can install themselves within private property next to a street. The system enables civilians to use their own personal cameras to detect and share license plate information by leveraging local binary pattern and optical character recognition computer vision algorithms. Plates, along with time and location data, are directly broadcasted to other peers in the network without the need for a central server. Violations are detected based on the average speed method using public mapping data, and users notified if an infraction occurs. Simulations, along with real world testing, show positive results under multiple lighting and camera conditions.</w:t>
+      </w:r>
       <w:r>
         <w:rPr>
           <w:rFonts w:cs="Arial"/>
@@ -1330,14 +719,14 @@
           <w:numId w:val="0"/>
         </w:numPr>
       </w:pPr>
-      <w:bookmarkStart w:id="2" w:name="_Toc484368850"/>
-      <w:bookmarkStart w:id="3" w:name="_Toc484441834"/>
+      <w:bookmarkStart w:id="3" w:name="_Toc484368850"/>
+      <w:bookmarkStart w:id="4" w:name="_Toc484441834"/>
       <w:r>
         <w:lastRenderedPageBreak/>
         <w:t>Acknowledgements</w:t>
       </w:r>
-      <w:bookmarkEnd w:id="2"/>
       <w:bookmarkEnd w:id="3"/>
+      <w:bookmarkEnd w:id="4"/>
     </w:p>
     <w:p/>
     <w:p>
@@ -1378,6 +767,7 @@
       <w:sdtPr>
         <w:rPr>
           <w:rFonts w:eastAsia="Times New Roman" w:cs="Times New Roman"/>
+          <w:b w:val="0"/>
           <w:sz w:val="24"/>
           <w:szCs w:val="20"/>
           <w:lang w:val="en-GB"/>
@@ -3729,6 +3119,7 @@
               <w:bCs/>
               <w:noProof/>
             </w:rPr>
+            <w:lastRenderedPageBreak/>
             <w:fldChar w:fldCharType="end"/>
           </w:r>
         </w:p>
@@ -3748,14 +3139,14 @@
       <w:pPr>
         <w:pStyle w:val="Heading1"/>
       </w:pPr>
-      <w:bookmarkStart w:id="4" w:name="_Toc473486438"/>
-      <w:bookmarkStart w:id="5" w:name="_Toc484441835"/>
+      <w:bookmarkStart w:id="5" w:name="_Toc473486438"/>
+      <w:bookmarkStart w:id="6" w:name="_Toc484441835"/>
       <w:r>
         <w:lastRenderedPageBreak/>
         <w:t>Introduction</w:t>
       </w:r>
-      <w:bookmarkEnd w:id="4"/>
       <w:bookmarkEnd w:id="5"/>
+      <w:bookmarkEnd w:id="6"/>
     </w:p>
     <w:p/>
     <w:p>
@@ -3820,12 +3211,7 @@
     <w:p/>
     <w:p>
       <w:r>
-        <w:t>However, most of the average speed check cameras across the UK are installed in busy trunk routes, i.e. motorways. They use automatic license plate recognition technologies to track the entry and exit times</w:t>
-      </w:r>
-      <w:bookmarkStart w:id="6" w:name="_GoBack"/>
-      <w:bookmarkEnd w:id="6"/>
-      <w:r>
-        <w:t xml:space="preserve">. This data is not accessible for the general public and is kept for two years </w:t>
+        <w:t xml:space="preserve">However, most of the average speed check cameras across the UK are installed in busy trunk routes, i.e. motorways. They use automatic license plate recognition technologies to track the entry and exit times. This data is not accessible for the general public and is kept for two years </w:t>
       </w:r>
       <w:r>
         <w:fldChar w:fldCharType="begin"/>
@@ -3892,14 +3278,14 @@
         <w:pStyle w:val="Heading1"/>
       </w:pPr>
       <w:bookmarkStart w:id="7" w:name="_Toc473486443"/>
-      <w:bookmarkStart w:id="8" w:name="_Toc473486439"/>
-      <w:bookmarkStart w:id="9" w:name="_Toc484441836"/>
+      <w:bookmarkStart w:id="8" w:name="_Toc484441836"/>
+      <w:bookmarkStart w:id="9" w:name="_Toc473486439"/>
       <w:r>
         <w:lastRenderedPageBreak/>
         <w:t>Related Work</w:t>
       </w:r>
       <w:bookmarkEnd w:id="7"/>
-      <w:bookmarkEnd w:id="9"/>
+      <w:bookmarkEnd w:id="8"/>
     </w:p>
     <w:p/>
     <w:p>
@@ -4119,6 +3505,7 @@
       </w:r>
       <w:proofErr w:type="spellStart"/>
       <w:r>
+        <w:lastRenderedPageBreak/>
         <w:t>OpenALPR</w:t>
       </w:r>
       <w:proofErr w:type="spellEnd"/>
@@ -4185,7 +3572,6 @@
           </w:tcPr>
           <w:p>
             <w:r>
-              <w:lastRenderedPageBreak/>
               <w:t>System</w:t>
             </w:r>
           </w:p>
@@ -4427,6 +3813,7 @@
       <w:bookmarkStart w:id="21" w:name="_Toc473486449"/>
       <w:bookmarkStart w:id="22" w:name="_Toc484441842"/>
       <w:r>
+        <w:lastRenderedPageBreak/>
         <w:t>Overall Feasibility</w:t>
       </w:r>
       <w:bookmarkEnd w:id="21"/>
@@ -4442,11 +3829,7 @@
     </w:p>
     <w:p>
       <w:r>
-        <w:t xml:space="preserve">The network is also a very feasible part of the project. P2P networks have extensive research and Python has libraries which support development using web sockets </w:t>
-      </w:r>
-      <w:r>
-        <w:lastRenderedPageBreak/>
-        <w:t xml:space="preserve">and different communication protocols. However, since the license plate detection is done using existing libraries, there </w:t>
+        <w:t xml:space="preserve">The network is also a very feasible part of the project. P2P networks have extensive research and Python has libraries which support development using web sockets and different communication protocols. However, since the license plate detection is done using existing libraries, there </w:t>
       </w:r>
       <w:proofErr w:type="gramStart"/>
       <w:r>
@@ -4481,7 +3864,7 @@
         <w:lastRenderedPageBreak/>
         <w:t>Project Specification</w:t>
       </w:r>
-      <w:bookmarkEnd w:id="8"/>
+      <w:bookmarkEnd w:id="9"/>
       <w:bookmarkEnd w:id="23"/>
     </w:p>
     <w:p/>
@@ -4751,6 +4134,7 @@
         </w:numPr>
       </w:pPr>
       <w:r>
+        <w:lastRenderedPageBreak/>
         <w:t>The number plate recognition system should be targeted at an off the shelf package, so there should be minimal setup and calibration done. This also means anyone, with the right equipment, should be able to download and compile the system if they have existing hardware.</w:t>
       </w:r>
     </w:p>
@@ -4763,7 +4147,6 @@
         </w:numPr>
       </w:pPr>
       <w:r>
-        <w:lastRenderedPageBreak/>
         <w:t>The low-cost, readily available hardware platform will be a Raspberry Pi (RPi), with a camera attached to it. Using an RPi combines the best of cost (~£4</w:t>
       </w:r>
       <w:r>
@@ -5205,16 +4588,13 @@
         <w:fldChar w:fldCharType="end"/>
       </w:r>
       <w:r>
-        <w:t xml:space="preserve">, where the Sobel edge detection method is used in conjunction with thresholding techniques to determine the plate’s location in areas with high vertical lines. However, these methods often fail if the assumption that the license plate is captured from a fixed face-on angle is false as the plate can no longer be guaranteed to have perfectly vertical lines. Moreover, using edge detection as the first step often brings false positives, where buildings and road signs can also </w:t>
-      </w:r>
+        <w:t xml:space="preserve">, where the Sobel edge detection method is used in conjunction with thresholding techniques to determine the plate’s location in areas with high vertical lines. However, these methods often fail if the assumption that the license plate is captured from a fixed face-on angle is false as the plate can no longer be guaranteed to have perfectly vertical lines. Moreover, using edge detection as the first step often brings false positives, where buildings and road signs can also exhibit perfectly vertical lines – however they are not an area of interest for the license plate detection system. </w:t>
+      </w:r>
+    </w:p>
+    <w:p/>
+    <w:p>
       <w:r>
         <w:lastRenderedPageBreak/>
-        <w:t xml:space="preserve">exhibit perfectly vertical lines – however they are not an area of interest for the license plate detection system. </w:t>
-      </w:r>
-    </w:p>
-    <w:p/>
-    <w:p>
-      <w:r>
         <w:t xml:space="preserve">Hence, other implementations such as </w:t>
       </w:r>
       <w:proofErr w:type="spellStart"/>
@@ -5458,7 +4838,6 @@
           <w:noProof/>
           <w:lang w:eastAsia="en-GB"/>
         </w:rPr>
-        <w:lastRenderedPageBreak/>
         <w:drawing>
           <wp:inline distT="0" distB="0" distL="0" distR="0" wp14:anchorId="237FD4D2" wp14:editId="7A143B00">
             <wp:extent cx="2772461" cy="1395063"/>
@@ -5569,6 +4948,7 @@
       <w:bookmarkStart w:id="39" w:name="_Toc473486453"/>
       <w:bookmarkStart w:id="40" w:name="_Toc484441849"/>
       <w:r>
+        <w:lastRenderedPageBreak/>
         <w:t>Peer to peer network</w:t>
       </w:r>
       <w:bookmarkEnd w:id="38"/>
@@ -5753,6 +5133,7 @@
       <w:bookmarkStart w:id="42" w:name="_Toc473486454"/>
       <w:bookmarkStart w:id="43" w:name="_Toc484441850"/>
       <w:r>
+        <w:lastRenderedPageBreak/>
         <w:t>Photo evidence publication</w:t>
       </w:r>
       <w:bookmarkEnd w:id="41"/>
@@ -7027,6 +6408,7 @@
         <w:pStyle w:val="Bibliography"/>
       </w:pPr>
       <w:r>
+        <w:lastRenderedPageBreak/>
         <w:t>[9]</w:t>
       </w:r>
       <w:r>
@@ -7073,7 +6455,6 @@
         <w:pStyle w:val="Bibliography"/>
       </w:pPr>
       <w:r>
-        <w:lastRenderedPageBreak/>
         <w:t>[12]</w:t>
       </w:r>
       <w:r>
@@ -7242,6 +6623,7 @@
         <w:pStyle w:val="Bibliography"/>
       </w:pPr>
       <w:r>
+        <w:lastRenderedPageBreak/>
         <w:t>[21]</w:t>
       </w:r>
       <w:r>
@@ -7330,7 +6712,6 @@
         <w:pStyle w:val="Bibliography"/>
       </w:pPr>
       <w:r>
-        <w:lastRenderedPageBreak/>
         <w:t>[25]</w:t>
       </w:r>
       <w:r>
@@ -9905,9 +9286,9 @@
   <w:style w:type="paragraph" w:default="1" w:styleId="Normal">
     <w:name w:val="Normal"/>
     <w:qFormat/>
-    <w:rsid w:val="009B7E57"/>
+    <w:rsid w:val="00941445"/>
     <w:pPr>
-      <w:spacing w:after="0" w:line="240" w:lineRule="auto"/>
+      <w:spacing w:after="0" w:line="400" w:lineRule="exact"/>
       <w:jc w:val="both"/>
     </w:pPr>
     <w:rPr>
@@ -10649,6 +10030,58 @@
       <w:color w:val="272727" w:themeColor="text1" w:themeTint="D8"/>
       <w:sz w:val="21"/>
       <w:szCs w:val="21"/>
+    </w:rPr>
+  </w:style>
+  <w:style w:type="paragraph" w:customStyle="1" w:styleId="titlepage">
+    <w:name w:val="titlepage"/>
+    <w:basedOn w:val="Normal"/>
+    <w:next w:val="Normal"/>
+    <w:link w:val="titlepageChar"/>
+    <w:qFormat/>
+    <w:rsid w:val="0021248B"/>
+    <w:pPr>
+      <w:autoSpaceDE w:val="0"/>
+      <w:autoSpaceDN w:val="0"/>
+      <w:adjustRightInd w:val="0"/>
+      <w:spacing w:line="360" w:lineRule="auto"/>
+      <w:ind w:left="2160" w:hanging="2160"/>
+      <w:jc w:val="left"/>
+    </w:pPr>
+    <w:rPr>
+      <w:rFonts w:cs="Arial"/>
+      <w:szCs w:val="24"/>
+      <w:lang w:eastAsia="en-GB"/>
+    </w:rPr>
+  </w:style>
+  <w:style w:type="table" w:styleId="TableGrid">
+    <w:name w:val="Table Grid"/>
+    <w:basedOn w:val="TableNormal"/>
+    <w:uiPriority w:val="39"/>
+    <w:rsid w:val="00AA2457"/>
+    <w:pPr>
+      <w:spacing w:after="0" w:line="240" w:lineRule="auto"/>
+    </w:pPr>
+    <w:tblPr>
+      <w:tblBorders>
+        <w:top w:val="single" w:sz="4" w:space="0" w:color="auto"/>
+        <w:left w:val="single" w:sz="4" w:space="0" w:color="auto"/>
+        <w:bottom w:val="single" w:sz="4" w:space="0" w:color="auto"/>
+        <w:right w:val="single" w:sz="4" w:space="0" w:color="auto"/>
+        <w:insideH w:val="single" w:sz="4" w:space="0" w:color="auto"/>
+        <w:insideV w:val="single" w:sz="4" w:space="0" w:color="auto"/>
+      </w:tblBorders>
+    </w:tblPr>
+  </w:style>
+  <w:style w:type="character" w:customStyle="1" w:styleId="titlepageChar">
+    <w:name w:val="titlepage Char"/>
+    <w:basedOn w:val="DefaultParagraphFont"/>
+    <w:link w:val="titlepage"/>
+    <w:rsid w:val="0021248B"/>
+    <w:rPr>
+      <w:rFonts w:ascii="LM Roman 12" w:hAnsi="LM Roman 12" w:cs="Arial"/>
+      <w:sz w:val="24"/>
+      <w:szCs w:val="24"/>
+      <w:lang w:eastAsia="en-GB"/>
     </w:rPr>
   </w:style>
 </w:styles>
@@ -18858,591 +18291,6 @@
 </dgm:styleDef>
 </file>
 
-<file path=word/glossary/document.xml><?xml version="1.0" encoding="utf-8"?>
-<w:glossaryDocument xmlns:wpc="http://schemas.microsoft.com/office/word/2010/wordprocessingCanvas" xmlns:cx="http://schemas.microsoft.com/office/drawing/2014/chartex" xmlns:cx1="http://schemas.microsoft.com/office/drawing/2015/9/8/chartex" xmlns:cx2="http://schemas.microsoft.com/office/drawing/2015/10/21/chartex" xmlns:cx3="http://schemas.microsoft.com/office/drawing/2016/5/9/chartex" xmlns:cx4="http://schemas.microsoft.com/office/drawing/2016/5/10/chartex" xmlns:cx5="http://schemas.microsoft.com/office/drawing/2016/5/11/chartex" xmlns:mc="http://schemas.openxmlformats.org/markup-compatibility/2006" xmlns:o="urn:schemas-microsoft-com:office:office" xmlns:r="http://schemas.openxmlformats.org/officeDocument/2006/relationships" xmlns:m="http://schemas.openxmlformats.org/officeDocument/2006/math" xmlns:v="urn:schemas-microsoft-com:vml" xmlns:wp14="http://schemas.microsoft.com/office/word/2010/wordprocessingDrawing" xmlns:wp="http://schemas.openxmlformats.org/drawingml/2006/wordprocessingDrawing" xmlns:w10="urn:schemas-microsoft-com:office:word" xmlns:w="http://schemas.openxmlformats.org/wordprocessingml/2006/main" xmlns:w14="http://schemas.microsoft.com/office/word/2010/wordml" xmlns:w15="http://schemas.microsoft.com/office/word/2012/wordml" xmlns:w16se="http://schemas.microsoft.com/office/word/2015/wordml/symex" xmlns:wpg="http://schemas.microsoft.com/office/word/2010/wordprocessingGroup" xmlns:wpi="http://schemas.microsoft.com/office/word/2010/wordprocessingInk" xmlns:wne="http://schemas.microsoft.com/office/word/2006/wordml" xmlns:wps="http://schemas.microsoft.com/office/word/2010/wordprocessingShape" mc:Ignorable="w14 w15 w16se wp14"/>
-</file>
-
-<file path=word/glossary/fontTable.xml><?xml version="1.0" encoding="utf-8"?>
-<w:fonts xmlns:mc="http://schemas.openxmlformats.org/markup-compatibility/2006" xmlns:r="http://schemas.openxmlformats.org/officeDocument/2006/relationships" xmlns:w="http://schemas.openxmlformats.org/wordprocessingml/2006/main" xmlns:w14="http://schemas.microsoft.com/office/word/2010/wordml" xmlns:w15="http://schemas.microsoft.com/office/word/2012/wordml" xmlns:w16se="http://schemas.microsoft.com/office/word/2015/wordml/symex" mc:Ignorable="w14 w15 w16se">
-  <w:font w:name="Symbol">
-    <w:panose1 w:val="05050102010706020507"/>
-    <w:charset w:val="02"/>
-    <w:family w:val="roman"/>
-    <w:pitch w:val="variable"/>
-    <w:sig w:usb0="00000000" w:usb1="10000000" w:usb2="00000000" w:usb3="00000000" w:csb0="80000000" w:csb1="00000000"/>
-  </w:font>
-  <w:font w:name="Times New Roman">
-    <w:panose1 w:val="02020603050405020304"/>
-    <w:charset w:val="00"/>
-    <w:family w:val="roman"/>
-    <w:pitch w:val="variable"/>
-    <w:sig w:usb0="E0002EFF" w:usb1="C000785B" w:usb2="00000009" w:usb3="00000000" w:csb0="000001FF" w:csb1="00000000"/>
-  </w:font>
-  <w:font w:name="Courier New">
-    <w:panose1 w:val="02070309020205020404"/>
-    <w:charset w:val="00"/>
-    <w:family w:val="modern"/>
-    <w:pitch w:val="fixed"/>
-    <w:sig w:usb0="E0002EFF" w:usb1="C0007843" w:usb2="00000009" w:usb3="00000000" w:csb0="000001FF" w:csb1="00000000"/>
-  </w:font>
-  <w:font w:name="Wingdings">
-    <w:panose1 w:val="05000000000000000000"/>
-    <w:charset w:val="02"/>
-    <w:family w:val="auto"/>
-    <w:pitch w:val="variable"/>
-    <w:sig w:usb0="00000000" w:usb1="10000000" w:usb2="00000000" w:usb3="00000000" w:csb0="80000000" w:csb1="00000000"/>
-  </w:font>
-  <w:font w:name="Calibri">
-    <w:panose1 w:val="020F0502020204030204"/>
-    <w:charset w:val="00"/>
-    <w:family w:val="swiss"/>
-    <w:pitch w:val="variable"/>
-    <w:sig w:usb0="E0002AFF" w:usb1="C000247B" w:usb2="00000009" w:usb3="00000000" w:csb0="000001FF" w:csb1="00000000"/>
-  </w:font>
-  <w:font w:name="LM Roman 12">
-    <w:panose1 w:val="00000500000000000000"/>
-    <w:charset w:val="00"/>
-    <w:family w:val="modern"/>
-    <w:notTrueType/>
-    <w:pitch w:val="variable"/>
-    <w:sig w:usb0="20000007" w:usb1="00000000" w:usb2="00000000" w:usb3="00000000" w:csb0="00000193" w:csb1="00000000"/>
-  </w:font>
-  <w:font w:name="MS Mincho">
-    <w:altName w:val="ＭＳ 明朝"/>
-    <w:panose1 w:val="02020609040205080304"/>
-    <w:charset w:val="80"/>
-    <w:family w:val="auto"/>
-    <w:pitch w:val="variable"/>
-    <w:sig w:usb0="E00002FF" w:usb1="6AC7FDFB" w:usb2="08000012" w:usb3="00000000" w:csb0="0002009F" w:csb1="00000000"/>
-  </w:font>
-  <w:font w:name="Calibri Light">
-    <w:panose1 w:val="020F0302020204030204"/>
-    <w:charset w:val="00"/>
-    <w:family w:val="swiss"/>
-    <w:pitch w:val="variable"/>
-    <w:sig w:usb0="E0002AFF" w:usb1="C000247B" w:usb2="00000009" w:usb3="00000000" w:csb0="000001FF" w:csb1="00000000"/>
-  </w:font>
-  <w:font w:name="Source Code Pro">
-    <w:panose1 w:val="020B0509030403020204"/>
-    <w:charset w:val="00"/>
-    <w:family w:val="modern"/>
-    <w:pitch w:val="fixed"/>
-    <w:sig w:usb0="200002F7" w:usb1="02003803" w:usb2="00000000" w:usb3="00000000" w:csb0="0000019F" w:csb1="00000000"/>
-  </w:font>
-  <w:font w:name="Consolas">
-    <w:panose1 w:val="020B0609020204030204"/>
-    <w:charset w:val="00"/>
-    <w:family w:val="modern"/>
-    <w:pitch w:val="fixed"/>
-    <w:sig w:usb0="E00006FF" w:usb1="0000FCFF" w:usb2="00000001" w:usb3="00000000" w:csb0="0000019F" w:csb1="00000000"/>
-  </w:font>
-  <w:font w:name="Adobe Garamond Pro">
-    <w:panose1 w:val="02020502060506020403"/>
-    <w:charset w:val="00"/>
-    <w:family w:val="roman"/>
-    <w:notTrueType/>
-    <w:pitch w:val="variable"/>
-    <w:sig w:usb0="00000007" w:usb1="00000001" w:usb2="00000000" w:usb3="00000000" w:csb0="00000093" w:csb1="00000000"/>
-  </w:font>
-  <w:font w:name="Arial">
-    <w:panose1 w:val="020B0604020202020204"/>
-    <w:charset w:val="00"/>
-    <w:family w:val="swiss"/>
-    <w:pitch w:val="variable"/>
-    <w:sig w:usb0="E0002EFF" w:usb1="C0007843" w:usb2="00000009" w:usb3="00000000" w:csb0="000001FF" w:csb1="00000000"/>
-  </w:font>
-  <w:font w:name="Segoe UI">
-    <w:panose1 w:val="020B0502040204020203"/>
-    <w:charset w:val="00"/>
-    <w:family w:val="swiss"/>
-    <w:pitch w:val="variable"/>
-    <w:sig w:usb0="E4002EFF" w:usb1="C000E47F" w:usb2="00000009" w:usb3="00000000" w:csb0="000001FF" w:csb1="00000000"/>
-  </w:font>
-</w:fonts>
-</file>
-
-<file path=word/glossary/settings.xml><?xml version="1.0" encoding="utf-8"?>
-<w:settings xmlns:mc="http://schemas.openxmlformats.org/markup-compatibility/2006" xmlns:o="urn:schemas-microsoft-com:office:office" xmlns:r="http://schemas.openxmlformats.org/officeDocument/2006/relationships" xmlns:m="http://schemas.openxmlformats.org/officeDocument/2006/math" xmlns:v="urn:schemas-microsoft-com:vml" xmlns:w10="urn:schemas-microsoft-com:office:word" xmlns:w="http://schemas.openxmlformats.org/wordprocessingml/2006/main" xmlns:w14="http://schemas.microsoft.com/office/word/2010/wordml" xmlns:w15="http://schemas.microsoft.com/office/word/2012/wordml" xmlns:w16se="http://schemas.microsoft.com/office/word/2015/wordml/symex" xmlns:sl="http://schemas.openxmlformats.org/schemaLibrary/2006/main" mc:Ignorable="w14 w15 w16se">
-  <w:view w:val="normal"/>
-  <w:defaultTabStop w:val="720"/>
-  <w:characterSpacingControl w:val="doNotCompress"/>
-  <w:compat>
-    <w:useFELayout/>
-    <w:compatSetting w:name="compatibilityMode" w:uri="http://schemas.microsoft.com/office/word" w:val="15"/>
-    <w:compatSetting w:name="overrideTableStyleFontSizeAndJustification" w:uri="http://schemas.microsoft.com/office/word" w:val="1"/>
-    <w:compatSetting w:name="enableOpenTypeFeatures" w:uri="http://schemas.microsoft.com/office/word" w:val="1"/>
-    <w:compatSetting w:name="doNotFlipMirrorIndents" w:uri="http://schemas.microsoft.com/office/word" w:val="1"/>
-    <w:compatSetting w:name="differentiateMultirowTableHeaders" w:uri="http://schemas.microsoft.com/office/word" w:val="1"/>
-  </w:compat>
-  <w:rsids>
-    <w:rsidRoot w:val="00046296"/>
-    <w:rsid w:val="00046296"/>
-  </w:rsids>
-  <m:mathPr>
-    <m:mathFont m:val="Cambria Math"/>
-    <m:brkBin m:val="before"/>
-    <m:brkBinSub m:val="--"/>
-    <m:smallFrac m:val="0"/>
-    <m:dispDef/>
-    <m:lMargin m:val="0"/>
-    <m:rMargin m:val="0"/>
-    <m:defJc m:val="centerGroup"/>
-    <m:wrapIndent m:val="1440"/>
-    <m:intLim m:val="subSup"/>
-    <m:naryLim m:val="undOvr"/>
-  </m:mathPr>
-  <w:themeFontLang w:val="en-GB"/>
-  <w:clrSchemeMapping w:bg1="light1" w:t1="dark1" w:bg2="light2" w:t2="dark2" w:accent1="accent1" w:accent2="accent2" w:accent3="accent3" w:accent4="accent4" w:accent5="accent5" w:accent6="accent6" w:hyperlink="hyperlink" w:followedHyperlink="followedHyperlink"/>
-  <w:decimalSymbol w:val="."/>
-  <w:listSeparator w:val=","/>
-  <w15:chartTrackingRefBased/>
-</w:settings>
-</file>
-
-<file path=word/glossary/styles.xml><?xml version="1.0" encoding="utf-8"?>
-<w:styles xmlns:mc="http://schemas.openxmlformats.org/markup-compatibility/2006" xmlns:r="http://schemas.openxmlformats.org/officeDocument/2006/relationships" xmlns:w="http://schemas.openxmlformats.org/wordprocessingml/2006/main" xmlns:w14="http://schemas.microsoft.com/office/word/2010/wordml" xmlns:w15="http://schemas.microsoft.com/office/word/2012/wordml" xmlns:w16se="http://schemas.microsoft.com/office/word/2015/wordml/symex" mc:Ignorable="w14 w15 w16se">
-  <w:docDefaults>
-    <w:rPrDefault>
-      <w:rPr>
-        <w:rFonts w:asciiTheme="minorHAnsi" w:eastAsiaTheme="minorEastAsia" w:hAnsiTheme="minorHAnsi" w:cstheme="minorBidi"/>
-        <w:sz w:val="22"/>
-        <w:szCs w:val="22"/>
-        <w:lang w:val="en-GB" w:eastAsia="en-GB" w:bidi="ar-SA"/>
-      </w:rPr>
-    </w:rPrDefault>
-    <w:pPrDefault>
-      <w:pPr>
-        <w:spacing w:after="160" w:line="259" w:lineRule="auto"/>
-      </w:pPr>
-    </w:pPrDefault>
-  </w:docDefaults>
-  <w:latentStyles w:defLockedState="0" w:defUIPriority="99" w:defSemiHidden="0" w:defUnhideWhenUsed="0" w:defQFormat="0" w:count="374">
-    <w:lsdException w:name="Normal" w:uiPriority="0" w:qFormat="1"/>
-    <w:lsdException w:name="heading 1" w:uiPriority="9" w:qFormat="1"/>
-    <w:lsdException w:name="heading 2" w:semiHidden="1" w:uiPriority="9" w:unhideWhenUsed="1" w:qFormat="1"/>
-    <w:lsdException w:name="heading 3" w:semiHidden="1" w:uiPriority="9" w:unhideWhenUsed="1" w:qFormat="1"/>
-    <w:lsdException w:name="heading 4" w:semiHidden="1" w:uiPriority="9" w:unhideWhenUsed="1" w:qFormat="1"/>
-    <w:lsdException w:name="heading 5" w:semiHidden="1" w:uiPriority="9" w:unhideWhenUsed="1" w:qFormat="1"/>
-    <w:lsdException w:name="heading 6" w:semiHidden="1" w:uiPriority="9" w:unhideWhenUsed="1" w:qFormat="1"/>
-    <w:lsdException w:name="heading 7" w:semiHidden="1" w:uiPriority="9" w:unhideWhenUsed="1" w:qFormat="1"/>
-    <w:lsdException w:name="heading 8" w:semiHidden="1" w:uiPriority="9" w:unhideWhenUsed="1" w:qFormat="1"/>
-    <w:lsdException w:name="heading 9" w:semiHidden="1" w:uiPriority="9" w:unhideWhenUsed="1" w:qFormat="1"/>
-    <w:lsdException w:name="index 1" w:semiHidden="1" w:unhideWhenUsed="1"/>
-    <w:lsdException w:name="index 2" w:semiHidden="1" w:unhideWhenUsed="1"/>
-    <w:lsdException w:name="index 3" w:semiHidden="1" w:unhideWhenUsed="1"/>
-    <w:lsdException w:name="index 4" w:semiHidden="1" w:unhideWhenUsed="1"/>
-    <w:lsdException w:name="index 5" w:semiHidden="1" w:unhideWhenUsed="1"/>
-    <w:lsdException w:name="index 6" w:semiHidden="1" w:unhideWhenUsed="1"/>
-    <w:lsdException w:name="index 7" w:semiHidden="1" w:unhideWhenUsed="1"/>
-    <w:lsdException w:name="index 8" w:semiHidden="1" w:unhideWhenUsed="1"/>
-    <w:lsdException w:name="index 9" w:semiHidden="1" w:unhideWhenUsed="1"/>
-    <w:lsdException w:name="toc 1" w:semiHidden="1" w:uiPriority="39" w:unhideWhenUsed="1"/>
-    <w:lsdException w:name="toc 2" w:semiHidden="1" w:uiPriority="39" w:unhideWhenUsed="1"/>
-    <w:lsdException w:name="toc 3" w:semiHidden="1" w:uiPriority="39" w:unhideWhenUsed="1"/>
-    <w:lsdException w:name="toc 4" w:semiHidden="1" w:uiPriority="39" w:unhideWhenUsed="1"/>
-    <w:lsdException w:name="toc 5" w:semiHidden="1" w:uiPriority="39" w:unhideWhenUsed="1"/>
-    <w:lsdException w:name="toc 6" w:semiHidden="1" w:uiPriority="39" w:unhideWhenUsed="1"/>
-    <w:lsdException w:name="toc 7" w:semiHidden="1" w:uiPriority="39" w:unhideWhenUsed="1"/>
-    <w:lsdException w:name="toc 8" w:semiHidden="1" w:uiPriority="39" w:unhideWhenUsed="1"/>
-    <w:lsdException w:name="toc 9" w:semiHidden="1" w:uiPriority="39" w:unhideWhenUsed="1"/>
-    <w:lsdException w:name="Normal Indent" w:semiHidden="1" w:unhideWhenUsed="1"/>
-    <w:lsdException w:name="footnote text" w:semiHidden="1" w:unhideWhenUsed="1"/>
-    <w:lsdException w:name="annotation text" w:semiHidden="1" w:unhideWhenUsed="1"/>
-    <w:lsdException w:name="header" w:semiHidden="1" w:unhideWhenUsed="1"/>
-    <w:lsdException w:name="footer" w:semiHidden="1" w:unhideWhenUsed="1"/>
-    <w:lsdException w:name="index heading" w:semiHidden="1" w:unhideWhenUsed="1"/>
-    <w:lsdException w:name="caption" w:semiHidden="1" w:uiPriority="35" w:unhideWhenUsed="1" w:qFormat="1"/>
-    <w:lsdException w:name="table of figures" w:semiHidden="1" w:unhideWhenUsed="1"/>
-    <w:lsdException w:name="envelope address" w:semiHidden="1" w:unhideWhenUsed="1"/>
-    <w:lsdException w:name="envelope return" w:semiHidden="1" w:unhideWhenUsed="1"/>
-    <w:lsdException w:name="footnote reference" w:semiHidden="1" w:unhideWhenUsed="1"/>
-    <w:lsdException w:name="annotation reference" w:semiHidden="1" w:unhideWhenUsed="1"/>
-    <w:lsdException w:name="line number" w:semiHidden="1" w:unhideWhenUsed="1"/>
-    <w:lsdException w:name="page number" w:semiHidden="1" w:unhideWhenUsed="1"/>
-    <w:lsdException w:name="endnote reference" w:semiHidden="1" w:unhideWhenUsed="1"/>
-    <w:lsdException w:name="endnote text" w:semiHidden="1" w:unhideWhenUsed="1"/>
-    <w:lsdException w:name="table of authorities" w:semiHidden="1" w:unhideWhenUsed="1"/>
-    <w:lsdException w:name="macro" w:semiHidden="1" w:unhideWhenUsed="1"/>
-    <w:lsdException w:name="toa heading" w:semiHidden="1" w:unhideWhenUsed="1"/>
-    <w:lsdException w:name="List" w:semiHidden="1" w:unhideWhenUsed="1"/>
-    <w:lsdException w:name="List Bullet" w:semiHidden="1" w:unhideWhenUsed="1"/>
-    <w:lsdException w:name="List Number" w:semiHidden="1" w:unhideWhenUsed="1"/>
-    <w:lsdException w:name="List 2" w:semiHidden="1" w:unhideWhenUsed="1"/>
-    <w:lsdException w:name="List 3" w:semiHidden="1" w:unhideWhenUsed="1"/>
-    <w:lsdException w:name="List 4" w:semiHidden="1" w:unhideWhenUsed="1"/>
-    <w:lsdException w:name="List 5" w:semiHidden="1" w:unhideWhenUsed="1"/>
-    <w:lsdException w:name="List Bullet 2" w:semiHidden="1" w:unhideWhenUsed="1"/>
-    <w:lsdException w:name="List Bullet 3" w:semiHidden="1" w:unhideWhenUsed="1"/>
-    <w:lsdException w:name="List Bullet 4" w:semiHidden="1" w:unhideWhenUsed="1"/>
-    <w:lsdException w:name="List Bullet 5" w:semiHidden="1" w:unhideWhenUsed="1"/>
-    <w:lsdException w:name="List Number 2" w:semiHidden="1" w:unhideWhenUsed="1"/>
-    <w:lsdException w:name="List Number 3" w:semiHidden="1" w:unhideWhenUsed="1"/>
-    <w:lsdException w:name="List Number 4" w:semiHidden="1" w:unhideWhenUsed="1"/>
-    <w:lsdException w:name="List Number 5" w:semiHidden="1" w:unhideWhenUsed="1"/>
-    <w:lsdException w:name="Title" w:uiPriority="10" w:qFormat="1"/>
-    <w:lsdException w:name="Closing" w:semiHidden="1" w:unhideWhenUsed="1"/>
-    <w:lsdException w:name="Signature" w:semiHidden="1" w:unhideWhenUsed="1"/>
-    <w:lsdException w:name="Default Paragraph Font" w:semiHidden="1" w:uiPriority="1" w:unhideWhenUsed="1"/>
-    <w:lsdException w:name="Body Text" w:semiHidden="1" w:unhideWhenUsed="1"/>
-    <w:lsdException w:name="Body Text Indent" w:semiHidden="1" w:unhideWhenUsed="1"/>
-    <w:lsdException w:name="List Continue" w:semiHidden="1" w:unhideWhenUsed="1"/>
-    <w:lsdException w:name="List Continue 2" w:semiHidden="1" w:unhideWhenUsed="1"/>
-    <w:lsdException w:name="List Continue 3" w:semiHidden="1" w:unhideWhenUsed="1"/>
-    <w:lsdException w:name="List Continue 4" w:semiHidden="1" w:unhideWhenUsed="1"/>
-    <w:lsdException w:name="List Continue 5" w:semiHidden="1" w:unhideWhenUsed="1"/>
-    <w:lsdException w:name="Message Header" w:semiHidden="1" w:unhideWhenUsed="1"/>
-    <w:lsdException w:name="Subtitle" w:uiPriority="11" w:qFormat="1"/>
-    <w:lsdException w:name="Salutation" w:semiHidden="1" w:unhideWhenUsed="1"/>
-    <w:lsdException w:name="Date" w:semiHidden="1" w:unhideWhenUsed="1"/>
-    <w:lsdException w:name="Body Text First Indent" w:semiHidden="1" w:unhideWhenUsed="1"/>
-    <w:lsdException w:name="Body Text First Indent 2" w:semiHidden="1" w:unhideWhenUsed="1"/>
-    <w:lsdException w:name="Note Heading" w:semiHidden="1" w:unhideWhenUsed="1"/>
-    <w:lsdException w:name="Body Text 2" w:semiHidden="1" w:unhideWhenUsed="1"/>
-    <w:lsdException w:name="Body Text 3" w:semiHidden="1" w:unhideWhenUsed="1"/>
-    <w:lsdException w:name="Body Text Indent 2" w:semiHidden="1" w:unhideWhenUsed="1"/>
-    <w:lsdException w:name="Body Text Indent 3" w:semiHidden="1" w:unhideWhenUsed="1"/>
-    <w:lsdException w:name="Block Text" w:semiHidden="1" w:unhideWhenUsed="1"/>
-    <w:lsdException w:name="Hyperlink" w:semiHidden="1" w:unhideWhenUsed="1"/>
-    <w:lsdException w:name="FollowedHyperlink" w:semiHidden="1" w:unhideWhenUsed="1"/>
-    <w:lsdException w:name="Strong" w:uiPriority="22" w:qFormat="1"/>
-    <w:lsdException w:name="Emphasis" w:uiPriority="20" w:qFormat="1"/>
-    <w:lsdException w:name="Document Map" w:semiHidden="1" w:unhideWhenUsed="1"/>
-    <w:lsdException w:name="Plain Text" w:semiHidden="1" w:unhideWhenUsed="1"/>
-    <w:lsdException w:name="E-mail Signature" w:semiHidden="1" w:unhideWhenUsed="1"/>
-    <w:lsdException w:name="HTML Top of Form" w:semiHidden="1" w:unhideWhenUsed="1"/>
-    <w:lsdException w:name="HTML Bottom of Form" w:semiHidden="1" w:unhideWhenUsed="1"/>
-    <w:lsdException w:name="Normal (Web)" w:semiHidden="1" w:unhideWhenUsed="1"/>
-    <w:lsdException w:name="HTML Acronym" w:semiHidden="1" w:unhideWhenUsed="1"/>
-    <w:lsdException w:name="HTML Address" w:semiHidden="1" w:unhideWhenUsed="1"/>
-    <w:lsdException w:name="HTML Cite" w:semiHidden="1" w:unhideWhenUsed="1"/>
-    <w:lsdException w:name="HTML Code" w:semiHidden="1" w:unhideWhenUsed="1"/>
-    <w:lsdException w:name="HTML Definition" w:semiHidden="1" w:unhideWhenUsed="1"/>
-    <w:lsdException w:name="HTML Keyboard" w:semiHidden="1" w:unhideWhenUsed="1"/>
-    <w:lsdException w:name="HTML Preformatted" w:semiHidden="1" w:unhideWhenUsed="1"/>
-    <w:lsdException w:name="HTML Sample" w:semiHidden="1" w:unhideWhenUsed="1"/>
-    <w:lsdException w:name="HTML Typewriter" w:semiHidden="1" w:unhideWhenUsed="1"/>
-    <w:lsdException w:name="HTML Variable" w:semiHidden="1" w:unhideWhenUsed="1"/>
-    <w:lsdException w:name="Normal Table" w:semiHidden="1" w:unhideWhenUsed="1"/>
-    <w:lsdException w:name="annotation subject" w:semiHidden="1" w:unhideWhenUsed="1"/>
-    <w:lsdException w:name="No List" w:semiHidden="1" w:unhideWhenUsed="1"/>
-    <w:lsdException w:name="Outline List 1" w:semiHidden="1" w:unhideWhenUsed="1"/>
-    <w:lsdException w:name="Outline List 2" w:semiHidden="1" w:unhideWhenUsed="1"/>
-    <w:lsdException w:name="Outline List 3" w:semiHidden="1" w:unhideWhenUsed="1"/>
-    <w:lsdException w:name="Table Simple 1" w:semiHidden="1" w:unhideWhenUsed="1"/>
-    <w:lsdException w:name="Table Simple 2" w:semiHidden="1" w:unhideWhenUsed="1"/>
-    <w:lsdException w:name="Table Simple 3" w:semiHidden="1" w:unhideWhenUsed="1"/>
-    <w:lsdException w:name="Table Classic 1" w:semiHidden="1" w:unhideWhenUsed="1"/>
-    <w:lsdException w:name="Table Classic 2" w:semiHidden="1" w:unhideWhenUsed="1"/>
-    <w:lsdException w:name="Table Classic 3" w:semiHidden="1" w:unhideWhenUsed="1"/>
-    <w:lsdException w:name="Table Classic 4" w:semiHidden="1" w:unhideWhenUsed="1"/>
-    <w:lsdException w:name="Table Colorful 1" w:semiHidden="1" w:unhideWhenUsed="1"/>
-    <w:lsdException w:name="Table Colorful 2" w:semiHidden="1" w:unhideWhenUsed="1"/>
-    <w:lsdException w:name="Table Colorful 3" w:semiHidden="1" w:unhideWhenUsed="1"/>
-    <w:lsdException w:name="Table Columns 1" w:semiHidden="1" w:unhideWhenUsed="1"/>
-    <w:lsdException w:name="Table Columns 2" w:semiHidden="1" w:unhideWhenUsed="1"/>
-    <w:lsdException w:name="Table Columns 3" w:semiHidden="1" w:unhideWhenUsed="1"/>
-    <w:lsdException w:name="Table Columns 4" w:semiHidden="1" w:unhideWhenUsed="1"/>
-    <w:lsdException w:name="Table Columns 5" w:semiHidden="1" w:unhideWhenUsed="1"/>
-    <w:lsdException w:name="Table Grid 1" w:semiHidden="1" w:unhideWhenUsed="1"/>
-    <w:lsdException w:name="Table Grid 2" w:semiHidden="1" w:unhideWhenUsed="1"/>
-    <w:lsdException w:name="Table Grid 3" w:semiHidden="1" w:unhideWhenUsed="1"/>
-    <w:lsdException w:name="Table Grid 4" w:semiHidden="1" w:unhideWhenUsed="1"/>
-    <w:lsdException w:name="Table Grid 5" w:semiHidden="1" w:unhideWhenUsed="1"/>
-    <w:lsdException w:name="Table Grid 6" w:semiHidden="1" w:unhideWhenUsed="1"/>
-    <w:lsdException w:name="Table Grid 7" w:semiHidden="1" w:unhideWhenUsed="1"/>
-    <w:lsdException w:name="Table Grid 8" w:semiHidden="1" w:unhideWhenUsed="1"/>
-    <w:lsdException w:name="Table List 1" w:semiHidden="1" w:unhideWhenUsed="1"/>
-    <w:lsdException w:name="Table List 2" w:semiHidden="1" w:unhideWhenUsed="1"/>
-    <w:lsdException w:name="Table List 3" w:semiHidden="1" w:unhideWhenUsed="1"/>
-    <w:lsdException w:name="Table List 4" w:semiHidden="1" w:unhideWhenUsed="1"/>
-    <w:lsdException w:name="Table List 5" w:semiHidden="1" w:unhideWhenUsed="1"/>
-    <w:lsdException w:name="Table List 6" w:semiHidden="1" w:unhideWhenUsed="1"/>
-    <w:lsdException w:name="Table List 7" w:semiHidden="1" w:unhideWhenUsed="1"/>
-    <w:lsdException w:name="Table List 8" w:semiHidden="1" w:unhideWhenUsed="1"/>
-    <w:lsdException w:name="Table 3D effects 1" w:semiHidden="1" w:unhideWhenUsed="1"/>
-    <w:lsdException w:name="Table 3D effects 2" w:semiHidden="1" w:unhideWhenUsed="1"/>
-    <w:lsdException w:name="Table 3D effects 3" w:semiHidden="1" w:unhideWhenUsed="1"/>
-    <w:lsdException w:name="Table Contemporary" w:semiHidden="1" w:unhideWhenUsed="1"/>
-    <w:lsdException w:name="Table Elegant" w:semiHidden="1" w:unhideWhenUsed="1"/>
-    <w:lsdException w:name="Table Professional" w:semiHidden="1" w:unhideWhenUsed="1"/>
-    <w:lsdException w:name="Table Subtle 1" w:semiHidden="1" w:unhideWhenUsed="1"/>
-    <w:lsdException w:name="Table Subtle 2" w:semiHidden="1" w:unhideWhenUsed="1"/>
-    <w:lsdException w:name="Table Web 1" w:semiHidden="1" w:unhideWhenUsed="1"/>
-    <w:lsdException w:name="Table Web 2" w:semiHidden="1" w:unhideWhenUsed="1"/>
-    <w:lsdException w:name="Table Web 3" w:semiHidden="1" w:unhideWhenUsed="1"/>
-    <w:lsdException w:name="Balloon Text" w:semiHidden="1" w:unhideWhenUsed="1"/>
-    <w:lsdException w:name="Table Grid" w:uiPriority="39"/>
-    <w:lsdException w:name="Table Theme" w:semiHidden="1" w:unhideWhenUsed="1"/>
-    <w:lsdException w:name="Placeholder Text" w:semiHidden="1"/>
-    <w:lsdException w:name="No Spacing" w:uiPriority="1" w:qFormat="1"/>
-    <w:lsdException w:name="Light Shading" w:uiPriority="60"/>
-    <w:lsdException w:name="Light List" w:uiPriority="61"/>
-    <w:lsdException w:name="Light Grid" w:uiPriority="62"/>
-    <w:lsdException w:name="Medium Shading 1" w:uiPriority="63"/>
-    <w:lsdException w:name="Medium Shading 2" w:uiPriority="64"/>
-    <w:lsdException w:name="Medium List 1" w:uiPriority="65"/>
-    <w:lsdException w:name="Medium List 2" w:uiPriority="66"/>
-    <w:lsdException w:name="Medium Grid 1" w:uiPriority="67"/>
-    <w:lsdException w:name="Medium Grid 2" w:uiPriority="68"/>
-    <w:lsdException w:name="Medium Grid 3" w:uiPriority="69"/>
-    <w:lsdException w:name="Dark List" w:uiPriority="70"/>
-    <w:lsdException w:name="Colorful Shading" w:uiPriority="71"/>
-    <w:lsdException w:name="Colorful List" w:uiPriority="72"/>
-    <w:lsdException w:name="Colorful Grid" w:uiPriority="73"/>
-    <w:lsdException w:name="Light Shading Accent 1" w:uiPriority="60"/>
-    <w:lsdException w:name="Light List Accent 1" w:uiPriority="61"/>
-    <w:lsdException w:name="Light Grid Accent 1" w:uiPriority="62"/>
-    <w:lsdException w:name="Medium Shading 1 Accent 1" w:uiPriority="63"/>
-    <w:lsdException w:name="Medium Shading 2 Accent 1" w:uiPriority="64"/>
-    <w:lsdException w:name="Medium List 1 Accent 1" w:uiPriority="65"/>
-    <w:lsdException w:name="Revision" w:semiHidden="1"/>
-    <w:lsdException w:name="List Paragraph" w:uiPriority="34" w:qFormat="1"/>
-    <w:lsdException w:name="Quote" w:uiPriority="29" w:qFormat="1"/>
-    <w:lsdException w:name="Intense Quote" w:uiPriority="30" w:qFormat="1"/>
-    <w:lsdException w:name="Medium List 2 Accent 1" w:uiPriority="66"/>
-    <w:lsdException w:name="Medium Grid 1 Accent 1" w:uiPriority="67"/>
-    <w:lsdException w:name="Medium Grid 2 Accent 1" w:uiPriority="68"/>
-    <w:lsdException w:name="Medium Grid 3 Accent 1" w:uiPriority="69"/>
-    <w:lsdException w:name="Dark List Accent 1" w:uiPriority="70"/>
-    <w:lsdException w:name="Colorful Shading Accent 1" w:uiPriority="71"/>
-    <w:lsdException w:name="Colorful List Accent 1" w:uiPriority="72"/>
-    <w:lsdException w:name="Colorful Grid Accent 1" w:uiPriority="73"/>
-    <w:lsdException w:name="Light Shading Accent 2" w:uiPriority="60"/>
-    <w:lsdException w:name="Light List Accent 2" w:uiPriority="61"/>
-    <w:lsdException w:name="Light Grid Accent 2" w:uiPriority="62"/>
-    <w:lsdException w:name="Medium Shading 1 Accent 2" w:uiPriority="63"/>
-    <w:lsdException w:name="Medium Shading 2 Accent 2" w:uiPriority="64"/>
-    <w:lsdException w:name="Medium List 1 Accent 2" w:uiPriority="65"/>
-    <w:lsdException w:name="Medium List 2 Accent 2" w:uiPriority="66"/>
-    <w:lsdException w:name="Medium Grid 1 Accent 2" w:uiPriority="67"/>
-    <w:lsdException w:name="Medium Grid 2 Accent 2" w:uiPriority="68"/>
-    <w:lsdException w:name="Medium Grid 3 Accent 2" w:uiPriority="69"/>
-    <w:lsdException w:name="Dark List Accent 2" w:uiPriority="70"/>
-    <w:lsdException w:name="Colorful Shading Accent 2" w:uiPriority="71"/>
-    <w:lsdException w:name="Colorful List Accent 2" w:uiPriority="72"/>
-    <w:lsdException w:name="Colorful Grid Accent 2" w:uiPriority="73"/>
-    <w:lsdException w:name="Light Shading Accent 3" w:uiPriority="60"/>
-    <w:lsdException w:name="Light List Accent 3" w:uiPriority="61"/>
-    <w:lsdException w:name="Light Grid Accent 3" w:uiPriority="62"/>
-    <w:lsdException w:name="Medium Shading 1 Accent 3" w:uiPriority="63"/>
-    <w:lsdException w:name="Medium Shading 2 Accent 3" w:uiPriority="64"/>
-    <w:lsdException w:name="Medium List 1 Accent 3" w:uiPriority="65"/>
-    <w:lsdException w:name="Medium List 2 Accent 3" w:uiPriority="66"/>
-    <w:lsdException w:name="Medium Grid 1 Accent 3" w:uiPriority="67"/>
-    <w:lsdException w:name="Medium Grid 2 Accent 3" w:uiPriority="68"/>
-    <w:lsdException w:name="Medium Grid 3 Accent 3" w:uiPriority="69"/>
-    <w:lsdException w:name="Dark List Accent 3" w:uiPriority="70"/>
-    <w:lsdException w:name="Colorful Shading Accent 3" w:uiPriority="71"/>
-    <w:lsdException w:name="Colorful List Accent 3" w:uiPriority="72"/>
-    <w:lsdException w:name="Colorful Grid Accent 3" w:uiPriority="73"/>
-    <w:lsdException w:name="Light Shading Accent 4" w:uiPriority="60"/>
-    <w:lsdException w:name="Light List Accent 4" w:uiPriority="61"/>
-    <w:lsdException w:name="Light Grid Accent 4" w:uiPriority="62"/>
-    <w:lsdException w:name="Medium Shading 1 Accent 4" w:uiPriority="63"/>
-    <w:lsdException w:name="Medium Shading 2 Accent 4" w:uiPriority="64"/>
-    <w:lsdException w:name="Medium List 1 Accent 4" w:uiPriority="65"/>
-    <w:lsdException w:name="Medium List 2 Accent 4" w:uiPriority="66"/>
-    <w:lsdException w:name="Medium Grid 1 Accent 4" w:uiPriority="67"/>
-    <w:lsdException w:name="Medium Grid 2 Accent 4" w:uiPriority="68"/>
-    <w:lsdException w:name="Medium Grid 3 Accent 4" w:uiPriority="69"/>
-    <w:lsdException w:name="Dark List Accent 4" w:uiPriority="70"/>
-    <w:lsdException w:name="Colorful Shading Accent 4" w:uiPriority="71"/>
-    <w:lsdException w:name="Colorful List Accent 4" w:uiPriority="72"/>
-    <w:lsdException w:name="Colorful Grid Accent 4" w:uiPriority="73"/>
-    <w:lsdException w:name="Light Shading Accent 5" w:uiPriority="60"/>
-    <w:lsdException w:name="Light List Accent 5" w:uiPriority="61"/>
-    <w:lsdException w:name="Light Grid Accent 5" w:uiPriority="62"/>
-    <w:lsdException w:name="Medium Shading 1 Accent 5" w:uiPriority="63"/>
-    <w:lsdException w:name="Medium Shading 2 Accent 5" w:uiPriority="64"/>
-    <w:lsdException w:name="Medium List 1 Accent 5" w:uiPriority="65"/>
-    <w:lsdException w:name="Medium List 2 Accent 5" w:uiPriority="66"/>
-    <w:lsdException w:name="Medium Grid 1 Accent 5" w:uiPriority="67"/>
-    <w:lsdException w:name="Medium Grid 2 Accent 5" w:uiPriority="68"/>
-    <w:lsdException w:name="Medium Grid 3 Accent 5" w:uiPriority="69"/>
-    <w:lsdException w:name="Dark List Accent 5" w:uiPriority="70"/>
-    <w:lsdException w:name="Colorful Shading Accent 5" w:uiPriority="71"/>
-    <w:lsdException w:name="Colorful List Accent 5" w:uiPriority="72"/>
-    <w:lsdException w:name="Colorful Grid Accent 5" w:uiPriority="73"/>
-    <w:lsdException w:name="Light Shading Accent 6" w:uiPriority="60"/>
-    <w:lsdException w:name="Light List Accent 6" w:uiPriority="61"/>
-    <w:lsdException w:name="Light Grid Accent 6" w:uiPriority="62"/>
-    <w:lsdException w:name="Medium Shading 1 Accent 6" w:uiPriority="63"/>
-    <w:lsdException w:name="Medium Shading 2 Accent 6" w:uiPriority="64"/>
-    <w:lsdException w:name="Medium List 1 Accent 6" w:uiPriority="65"/>
-    <w:lsdException w:name="Medium List 2 Accent 6" w:uiPriority="66"/>
-    <w:lsdException w:name="Medium Grid 1 Accent 6" w:uiPriority="67"/>
-    <w:lsdException w:name="Medium Grid 2 Accent 6" w:uiPriority="68"/>
-    <w:lsdException w:name="Medium Grid 3 Accent 6" w:uiPriority="69"/>
-    <w:lsdException w:name="Dark List Accent 6" w:uiPriority="70"/>
-    <w:lsdException w:name="Colorful Shading Accent 6" w:uiPriority="71"/>
-    <w:lsdException w:name="Colorful List Accent 6" w:uiPriority="72"/>
-    <w:lsdException w:name="Colorful Grid Accent 6" w:uiPriority="73"/>
-    <w:lsdException w:name="Subtle Emphasis" w:uiPriority="19" w:qFormat="1"/>
-    <w:lsdException w:name="Intense Emphasis" w:uiPriority="21" w:qFormat="1"/>
-    <w:lsdException w:name="Subtle Reference" w:uiPriority="31" w:qFormat="1"/>
-    <w:lsdException w:name="Intense Reference" w:uiPriority="32" w:qFormat="1"/>
-    <w:lsdException w:name="Book Title" w:uiPriority="33" w:qFormat="1"/>
-    <w:lsdException w:name="Bibliography" w:semiHidden="1" w:uiPriority="37" w:unhideWhenUsed="1"/>
-    <w:lsdException w:name="TOC Heading" w:semiHidden="1" w:uiPriority="39" w:unhideWhenUsed="1" w:qFormat="1"/>
-    <w:lsdException w:name="Plain Table 1" w:uiPriority="41"/>
-    <w:lsdException w:name="Plain Table 2" w:uiPriority="42"/>
-    <w:lsdException w:name="Plain Table 3" w:uiPriority="43"/>
-    <w:lsdException w:name="Plain Table 4" w:uiPriority="44"/>
-    <w:lsdException w:name="Plain Table 5" w:uiPriority="45"/>
-    <w:lsdException w:name="Grid Table Light" w:uiPriority="40"/>
-    <w:lsdException w:name="Grid Table 1 Light" w:uiPriority="46"/>
-    <w:lsdException w:name="Grid Table 2" w:uiPriority="47"/>
-    <w:lsdException w:name="Grid Table 3" w:uiPriority="48"/>
-    <w:lsdException w:name="Grid Table 4" w:uiPriority="49"/>
-    <w:lsdException w:name="Grid Table 5 Dark" w:uiPriority="50"/>
-    <w:lsdException w:name="Grid Table 6 Colorful" w:uiPriority="51"/>
-    <w:lsdException w:name="Grid Table 7 Colorful" w:uiPriority="52"/>
-    <w:lsdException w:name="Grid Table 1 Light Accent 1" w:uiPriority="46"/>
-    <w:lsdException w:name="Grid Table 2 Accent 1" w:uiPriority="47"/>
-    <w:lsdException w:name="Grid Table 3 Accent 1" w:uiPriority="48"/>
-    <w:lsdException w:name="Grid Table 4 Accent 1" w:uiPriority="49"/>
-    <w:lsdException w:name="Grid Table 5 Dark Accent 1" w:uiPriority="50"/>
-    <w:lsdException w:name="Grid Table 6 Colorful Accent 1" w:uiPriority="51"/>
-    <w:lsdException w:name="Grid Table 7 Colorful Accent 1" w:uiPriority="52"/>
-    <w:lsdException w:name="Grid Table 1 Light Accent 2" w:uiPriority="46"/>
-    <w:lsdException w:name="Grid Table 2 Accent 2" w:uiPriority="47"/>
-    <w:lsdException w:name="Grid Table 3 Accent 2" w:uiPriority="48"/>
-    <w:lsdException w:name="Grid Table 4 Accent 2" w:uiPriority="49"/>
-    <w:lsdException w:name="Grid Table 5 Dark Accent 2" w:uiPriority="50"/>
-    <w:lsdException w:name="Grid Table 6 Colorful Accent 2" w:uiPriority="51"/>
-    <w:lsdException w:name="Grid Table 7 Colorful Accent 2" w:uiPriority="52"/>
-    <w:lsdException w:name="Grid Table 1 Light Accent 3" w:uiPriority="46"/>
-    <w:lsdException w:name="Grid Table 2 Accent 3" w:uiPriority="47"/>
-    <w:lsdException w:name="Grid Table 3 Accent 3" w:uiPriority="48"/>
-    <w:lsdException w:name="Grid Table 4 Accent 3" w:uiPriority="49"/>
-    <w:lsdException w:name="Grid Table 5 Dark Accent 3" w:uiPriority="50"/>
-    <w:lsdException w:name="Grid Table 6 Colorful Accent 3" w:uiPriority="51"/>
-    <w:lsdException w:name="Grid Table 7 Colorful Accent 3" w:uiPriority="52"/>
-    <w:lsdException w:name="Grid Table 1 Light Accent 4" w:uiPriority="46"/>
-    <w:lsdException w:name="Grid Table 2 Accent 4" w:uiPriority="47"/>
-    <w:lsdException w:name="Grid Table 3 Accent 4" w:uiPriority="48"/>
-    <w:lsdException w:name="Grid Table 4 Accent 4" w:uiPriority="49"/>
-    <w:lsdException w:name="Grid Table 5 Dark Accent 4" w:uiPriority="50"/>
-    <w:lsdException w:name="Grid Table 6 Colorful Accent 4" w:uiPriority="51"/>
-    <w:lsdException w:name="Grid Table 7 Colorful Accent 4" w:uiPriority="52"/>
-    <w:lsdException w:name="Grid Table 1 Light Accent 5" w:uiPriority="46"/>
-    <w:lsdException w:name="Grid Table 2 Accent 5" w:uiPriority="47"/>
-    <w:lsdException w:name="Grid Table 3 Accent 5" w:uiPriority="48"/>
-    <w:lsdException w:name="Grid Table 4 Accent 5" w:uiPriority="49"/>
-    <w:lsdException w:name="Grid Table 5 Dark Accent 5" w:uiPriority="50"/>
-    <w:lsdException w:name="Grid Table 6 Colorful Accent 5" w:uiPriority="51"/>
-    <w:lsdException w:name="Grid Table 7 Colorful Accent 5" w:uiPriority="52"/>
-    <w:lsdException w:name="Grid Table 1 Light Accent 6" w:uiPriority="46"/>
-    <w:lsdException w:name="Grid Table 2 Accent 6" w:uiPriority="47"/>
-    <w:lsdException w:name="Grid Table 3 Accent 6" w:uiPriority="48"/>
-    <w:lsdException w:name="Grid Table 4 Accent 6" w:uiPriority="49"/>
-    <w:lsdException w:name="Grid Table 5 Dark Accent 6" w:uiPriority="50"/>
-    <w:lsdException w:name="Grid Table 6 Colorful Accent 6" w:uiPriority="51"/>
-    <w:lsdException w:name="Grid Table 7 Colorful Accent 6" w:uiPriority="52"/>
-    <w:lsdException w:name="List Table 1 Light" w:uiPriority="46"/>
-    <w:lsdException w:name="List Table 2" w:uiPriority="47"/>
-    <w:lsdException w:name="List Table 3" w:uiPriority="48"/>
-    <w:lsdException w:name="List Table 4" w:uiPriority="49"/>
-    <w:lsdException w:name="List Table 5 Dark" w:uiPriority="50"/>
-    <w:lsdException w:name="List Table 6 Colorful" w:uiPriority="51"/>
-    <w:lsdException w:name="List Table 7 Colorful" w:uiPriority="52"/>
-    <w:lsdException w:name="List Table 1 Light Accent 1" w:uiPriority="46"/>
-    <w:lsdException w:name="List Table 2 Accent 1" w:uiPriority="47"/>
-    <w:lsdException w:name="List Table 3 Accent 1" w:uiPriority="48"/>
-    <w:lsdException w:name="List Table 4 Accent 1" w:uiPriority="49"/>
-    <w:lsdException w:name="List Table 5 Dark Accent 1" w:uiPriority="50"/>
-    <w:lsdException w:name="List Table 6 Colorful Accent 1" w:uiPriority="51"/>
-    <w:lsdException w:name="List Table 7 Colorful Accent 1" w:uiPriority="52"/>
-    <w:lsdException w:name="List Table 1 Light Accent 2" w:uiPriority="46"/>
-    <w:lsdException w:name="List Table 2 Accent 2" w:uiPriority="47"/>
-    <w:lsdException w:name="List Table 3 Accent 2" w:uiPriority="48"/>
-    <w:lsdException w:name="List Table 4 Accent 2" w:uiPriority="49"/>
-    <w:lsdException w:name="List Table 5 Dark Accent 2" w:uiPriority="50"/>
-    <w:lsdException w:name="List Table 6 Colorful Accent 2" w:uiPriority="51"/>
-    <w:lsdException w:name="List Table 7 Colorful Accent 2" w:uiPriority="52"/>
-    <w:lsdException w:name="List Table 1 Light Accent 3" w:uiPriority="46"/>
-    <w:lsdException w:name="List Table 2 Accent 3" w:uiPriority="47"/>
-    <w:lsdException w:name="List Table 3 Accent 3" w:uiPriority="48"/>
-    <w:lsdException w:name="List Table 4 Accent 3" w:uiPriority="49"/>
-    <w:lsdException w:name="List Table 5 Dark Accent 3" w:uiPriority="50"/>
-    <w:lsdException w:name="List Table 6 Colorful Accent 3" w:uiPriority="51"/>
-    <w:lsdException w:name="List Table 7 Colorful Accent 3" w:uiPriority="52"/>
-    <w:lsdException w:name="List Table 1 Light Accent 4" w:uiPriority="46"/>
-    <w:lsdException w:name="List Table 2 Accent 4" w:uiPriority="47"/>
-    <w:lsdException w:name="List Table 3 Accent 4" w:uiPriority="48"/>
-    <w:lsdException w:name="List Table 4 Accent 4" w:uiPriority="49"/>
-    <w:lsdException w:name="List Table 5 Dark Accent 4" w:uiPriority="50"/>
-    <w:lsdException w:name="List Table 6 Colorful Accent 4" w:uiPriority="51"/>
-    <w:lsdException w:name="List Table 7 Colorful Accent 4" w:uiPriority="52"/>
-    <w:lsdException w:name="List Table 1 Light Accent 5" w:uiPriority="46"/>
-    <w:lsdException w:name="List Table 2 Accent 5" w:uiPriority="47"/>
-    <w:lsdException w:name="List Table 3 Accent 5" w:uiPriority="48"/>
-    <w:lsdException w:name="List Table 4 Accent 5" w:uiPriority="49"/>
-    <w:lsdException w:name="List Table 5 Dark Accent 5" w:uiPriority="50"/>
-    <w:lsdException w:name="List Table 6 Colorful Accent 5" w:uiPriority="51"/>
-    <w:lsdException w:name="List Table 7 Colorful Accent 5" w:uiPriority="52"/>
-    <w:lsdException w:name="List Table 1 Light Accent 6" w:uiPriority="46"/>
-    <w:lsdException w:name="List Table 2 Accent 6" w:uiPriority="47"/>
-    <w:lsdException w:name="List Table 3 Accent 6" w:uiPriority="48"/>
-    <w:lsdException w:name="List Table 4 Accent 6" w:uiPriority="49"/>
-    <w:lsdException w:name="List Table 5 Dark Accent 6" w:uiPriority="50"/>
-    <w:lsdException w:name="List Table 6 Colorful Accent 6" w:uiPriority="51"/>
-    <w:lsdException w:name="List Table 7 Colorful Accent 6" w:uiPriority="52"/>
-    <w:lsdException w:name="Mention" w:semiHidden="1" w:unhideWhenUsed="1"/>
-    <w:lsdException w:name="Smart Hyperlink" w:semiHidden="1" w:unhideWhenUsed="1"/>
-    <w:lsdException w:name="Hashtag" w:semiHidden="1" w:unhideWhenUsed="1"/>
-  </w:latentStyles>
-  <w:style w:type="paragraph" w:default="1" w:styleId="Normal">
-    <w:name w:val="Normal"/>
-    <w:qFormat/>
-  </w:style>
-  <w:style w:type="character" w:default="1" w:styleId="DefaultParagraphFont">
-    <w:name w:val="Default Paragraph Font"/>
-    <w:uiPriority w:val="1"/>
-    <w:semiHidden/>
-    <w:unhideWhenUsed/>
-  </w:style>
-  <w:style w:type="table" w:default="1" w:styleId="TableNormal">
-    <w:name w:val="Normal Table"/>
-    <w:uiPriority w:val="99"/>
-    <w:semiHidden/>
-    <w:unhideWhenUsed/>
-    <w:tblPr>
-      <w:tblInd w:w="0" w:type="dxa"/>
-      <w:tblCellMar>
-        <w:top w:w="0" w:type="dxa"/>
-        <w:left w:w="108" w:type="dxa"/>
-        <w:bottom w:w="0" w:type="dxa"/>
-        <w:right w:w="108" w:type="dxa"/>
-      </w:tblCellMar>
-    </w:tblPr>
-  </w:style>
-  <w:style w:type="numbering" w:default="1" w:styleId="NoList">
-    <w:name w:val="No List"/>
-    <w:uiPriority w:val="99"/>
-    <w:semiHidden/>
-    <w:unhideWhenUsed/>
-  </w:style>
-  <w:style w:type="character" w:styleId="PlaceholderText">
-    <w:name w:val="Placeholder Text"/>
-    <w:basedOn w:val="DefaultParagraphFont"/>
-    <w:uiPriority w:val="99"/>
-    <w:semiHidden/>
-    <w:rsid w:val="00046296"/>
-    <w:rPr>
-      <w:color w:val="808080"/>
-    </w:rPr>
-  </w:style>
-</w:styles>
-</file>
-
-<file path=word/glossary/webSettings.xml><?xml version="1.0" encoding="utf-8"?>
-<w:webSettings xmlns:mc="http://schemas.openxmlformats.org/markup-compatibility/2006" xmlns:r="http://schemas.openxmlformats.org/officeDocument/2006/relationships" xmlns:w="http://schemas.openxmlformats.org/wordprocessingml/2006/main" xmlns:w14="http://schemas.microsoft.com/office/word/2010/wordml" xmlns:w15="http://schemas.microsoft.com/office/word/2012/wordml" xmlns:w16se="http://schemas.microsoft.com/office/word/2015/wordml/symex" mc:Ignorable="w14 w15 w16se">
-  <w:optimizeForBrowser/>
-  <w:allowPNG/>
-</w:webSettings>
-</file>
-
 <file path=word/theme/theme1.xml><?xml version="1.0" encoding="utf-8"?>
 <a:theme xmlns:a="http://schemas.openxmlformats.org/drawingml/2006/main" name="Office Theme">
   <a:themeElements>
@@ -19709,7 +18557,7 @@
 </file>
 
 <file path=customXml/itemProps1.xml><?xml version="1.0" encoding="utf-8"?>
-<ds:datastoreItem xmlns:ds="http://schemas.openxmlformats.org/officeDocument/2006/customXml" ds:itemID="{08FF83F8-3913-478F-A8AF-888AC5043948}">
+<ds:datastoreItem xmlns:ds="http://schemas.openxmlformats.org/officeDocument/2006/customXml" ds:itemID="{D5649541-7863-424A-9E50-68DD15B211EB}">
   <ds:schemaRefs>
     <ds:schemaRef ds:uri="http://schemas.openxmlformats.org/officeDocument/2006/bibliography"/>
   </ds:schemaRefs>

</xml_diff>